<commit_message>
AK47: Body, handle and back part (whatever it is called).
</commit_message>
<xml_diff>
--- a/Harjoitustyö/AnttiHeikkinen_3Dmallinnus_HarjoitustyönRaportti.docx
+++ b/Harjoitustyö/AnttiHeikkinen_3Dmallinnus_HarjoitustyönRaportti.docx
@@ -37,98 +37,135 @@
           <w:noProof/>
           <w:lang w:val="fi-FI"/>
         </w:rPr>
-        <w:t xml:space="preserve">Mieleeni tuli kaksi vaihtoehtoa, jotka olivat mielenkiintoisia haasteita. Ensimmäinen ajatukseni oli parempi ja huolellisempi versio NES-ohjaimesta ja konsolista. Toki olimme kokeeksi tehnyt sellaista jo tunnilla, mutta aihe oli sen verran mielenkiintoinen, että loppuun asti tehty malli olisi ollut hauska ja suhteellisen yksinkertainen toteuttaa. Lisäksi olisin voinut kokeilla, kuinka hyvin pystyn luomaan mallille </w:t>
+        <w:t>Mieleeni tuli kaksi vaihtoehtoa, jotka olivat mielenkiintoisia haasteita. Ensimmäinen ajatukseni oli parempi ja huolellisempi versio NES-ohjaimesta ja konsolista. Toki olimme kokeeksi tehnyt sellaista jo tunnilla, mutta aihe oli sen verran mielenkiintoinen, että loppuun asti tehty malli olisi ollut hauska ja suhteellisen yksinkertainen toteuttaa. Lisäksi olisin voinut kokeilla, kuinka hyvin pystyn luomaan mallille tekstuurin vanhempieni television alla lojuvasta kellastuneesta konsolista.</w:t>
+      </w:r>
+    </w:p>
+    <w:p>
+      <w:pPr>
+        <w:rPr>
+          <w:noProof/>
+          <w:lang w:val="fi-FI"/>
+        </w:rPr>
+      </w:pPr>
+    </w:p>
+    <w:p>
+      <w:pPr>
+        <w:rPr>
+          <w:noProof/>
+          <w:lang w:val="fi-FI"/>
+        </w:rPr>
+      </w:pPr>
+      <w:r>
+        <w:rPr>
+          <w:noProof/>
+          <w:lang w:val="fi-FI"/>
+        </w:rPr>
+        <w:t>Punnittuani hetken NES-konsolin mallintamista, päädyin kuitenkin toteamaan että haluan sittenkin mallintaa AK-47:n. Tuo rynnäkkökiväärien aatelia oleva tappamiseen tarkoitettu torrakka on suhteellisen simppeli ja tunnistettava muodoltaan. Se kuitenkin tarjoaa sopivasti haastetta mallinnuksen kannalta. Lisäksi kyseisen rynnäkkökiväärimallin standarditoteutuksessa pääsee kokeilemaan, kuinka puisen materiaalin luominen luonnistuu. AK-47:n toteutuksessa on vielä se etu, että onnistunutta mallia voi tarvittaessa käyttää lähes pelissä kuin pelissä, jos siihen vain liittyy ammuntaa.</w:t>
+      </w:r>
+    </w:p>
+    <w:p>
+      <w:pPr>
+        <w:rPr>
+          <w:noProof/>
+          <w:lang w:val="fi-FI"/>
+        </w:rPr>
+      </w:pPr>
+    </w:p>
+    <w:p>
+      <w:pPr>
+        <w:rPr>
+          <w:noProof/>
+          <w:lang w:val="fi-FI"/>
+        </w:rPr>
+      </w:pPr>
+      <w:r>
+        <w:rPr>
+          <w:noProof/>
+          <w:lang w:val="fi-FI"/>
+        </w:rPr>
+        <w:t>Työt aloitin etsimällä referenssikuvia AK-47 mallisesta rynnäkkökivääristä</w:t>
+      </w:r>
+      <w:r>
+        <w:rPr>
+          <w:noProof/>
+          <w:lang w:val="fi-FI"/>
+        </w:rPr>
+        <w:t>, sillä valitettavasti (tai oikeastaan onneksi, kun en mikään militantti-Antti ole) en omista fyysistä kopiota kyseisestä tuliluikusta, enkä äkkiseltään sellaiseen käsiksi pääsisi muutenkaan</w:t>
+      </w:r>
+      <w:r>
+        <w:rPr>
+          <w:noProof/>
+          <w:lang w:val="fi-FI"/>
+        </w:rPr>
+        <w:t>.</w:t>
+      </w:r>
+      <w:r>
+        <w:rPr>
+          <w:noProof/>
+          <w:lang w:val="fi-FI"/>
+        </w:rPr>
+        <w:t xml:space="preserve"> Jouduin siis tyytymään kuviin.</w:t>
+      </w:r>
+      <w:r>
+        <w:rPr>
+          <w:noProof/>
+          <w:lang w:val="fi-FI"/>
+        </w:rPr>
+        <w:t xml:space="preserve"> Tavoitteena oli löytää kuvia, joista pystyn näkemään yleismuodon lisäksi yksityiskohtia rynnäkkökiväärin eri puolilta. Pikaisen googletuksen perusteella jouduin toteamaan, että suurin osa aseesta löytyvistä kuvista </w:t>
+      </w:r>
+      <w:r>
+        <w:rPr>
+          <w:noProof/>
+          <w:lang w:val="fi-FI"/>
+        </w:rPr>
+        <w:t>on otettu samasta kulmasta: ase makaa kyljellään piipun osoittaessa oikealle.</w:t>
+      </w:r>
+    </w:p>
+    <w:p>
+      <w:pPr>
+        <w:rPr>
+          <w:noProof/>
+          <w:lang w:val="fi-FI"/>
+        </w:rPr>
+      </w:pPr>
+    </w:p>
+    <w:p>
+      <w:pPr>
+        <w:rPr>
+          <w:noProof/>
+          <w:lang w:val="fi-FI"/>
+        </w:rPr>
+      </w:pPr>
+      <w:r>
+        <w:rPr>
+          <w:noProof/>
+          <w:lang w:val="fi-FI"/>
+        </w:rPr>
+        <w:t xml:space="preserve">Aloitin työn kuutiosta. </w:t>
+      </w:r>
+      <w:r>
+        <w:rPr>
+          <w:noProof/>
+          <w:lang w:val="fi-FI"/>
+        </w:rPr>
+        <w:t xml:space="preserve">Lisäsin referenssikuvan ja muutin kameran ortografiseksi. </w:t>
+      </w:r>
+      <w:r>
+        <w:rPr>
+          <w:noProof/>
+          <w:lang w:val="fi-FI"/>
+        </w:rPr>
+        <w:t xml:space="preserve">Ajattelin että aseen runkoa olisi hyvä lähteä hakemaan </w:t>
+      </w:r>
+      <w:r>
+        <w:rPr>
+          <w:noProof/>
+          <w:lang w:val="fi-FI"/>
+        </w:rPr>
+        <w:t>kuutiosta. Mirroroin kuution, käytin loopcut and slide -työkalua, extrudea, scalea ja siirtelin edgejä, faceja ja vertexejä, kunnes minulla oli jotain mikä muistutti aseen rungosta lähtevää tukkia.</w:t>
       </w:r>
       <w:bookmarkStart w:id="0" w:name="_GoBack"/>
       <w:bookmarkEnd w:id="0"/>
-      <w:r>
-        <w:rPr>
-          <w:noProof/>
-          <w:lang w:val="fi-FI"/>
-        </w:rPr>
-        <w:t>tekstuurin vanhempieni television alla lojuvasta kellastuneesta konsolista.</w:t>
-      </w:r>
-    </w:p>
-    <w:p>
-      <w:pPr>
-        <w:rPr>
-          <w:noProof/>
-          <w:lang w:val="fi-FI"/>
-        </w:rPr>
-      </w:pPr>
-    </w:p>
-    <w:p>
-      <w:pPr>
-        <w:rPr>
-          <w:noProof/>
-          <w:lang w:val="fi-FI"/>
-        </w:rPr>
-      </w:pPr>
-      <w:r>
-        <w:rPr>
-          <w:noProof/>
-          <w:lang w:val="fi-FI"/>
-        </w:rPr>
-        <w:t>Punnittuani hetken NES-konsolin mallintamista, päädyin kuitenkin toteamaan että haluan sittenkin mallintaa AK-47:n. Tuo rynnäkkökiväärien aatelia oleva tappamiseen tarkoitettu torrakka on suhteellisen simppeli ja tunnistettava muodoltaan. Se kuitenkin tarjoaa sopivasti haastetta mallinnuksen kannalta. Lisäksi kyseisen rynnäkkökiväärimallin standarditoteutuksessa pääsee kokeilemaan, kuinka puisen materiaalin luominen luonnistuu. AK-47:n toteutuksessa on vielä se etu, että onnistunutta mallia voi tarvittaessa käyttää lähes pelissä kuin pelissä, jos siihen vain liittyy ammuntaa.</w:t>
-      </w:r>
-    </w:p>
-    <w:p>
-      <w:pPr>
-        <w:rPr>
-          <w:noProof/>
-          <w:lang w:val="fi-FI"/>
-        </w:rPr>
-      </w:pPr>
-    </w:p>
-    <w:p>
-      <w:pPr>
-        <w:rPr>
-          <w:noProof/>
-          <w:lang w:val="fi-FI"/>
-        </w:rPr>
-      </w:pPr>
-      <w:r>
-        <w:rPr>
-          <w:noProof/>
-          <w:lang w:val="fi-FI"/>
-        </w:rPr>
-        <w:t>Työt aloitin etsimällä referenssikuvia AK-47 mallisesta rynnäkkökivääristä</w:t>
-      </w:r>
-      <w:r>
-        <w:rPr>
-          <w:noProof/>
-          <w:lang w:val="fi-FI"/>
-        </w:rPr>
-        <w:t>, sillä valitettavasti (tai oikeastaan onneksi, kun en mikään militantti-Antti ole) en omista fyysistä kopiota kyseisestä tuliluikusta, enkä äkkiseltään sellaiseen käsiksi pääsisi muutenkaan</w:t>
-      </w:r>
-      <w:r>
-        <w:rPr>
-          <w:noProof/>
-          <w:lang w:val="fi-FI"/>
-        </w:rPr>
-        <w:t>.</w:t>
-      </w:r>
-      <w:r>
-        <w:rPr>
-          <w:noProof/>
-          <w:lang w:val="fi-FI"/>
-        </w:rPr>
-        <w:t xml:space="preserve"> Jouduin siis tyytymään kuviin.</w:t>
-      </w:r>
-      <w:r>
-        <w:rPr>
-          <w:noProof/>
-          <w:lang w:val="fi-FI"/>
-        </w:rPr>
-        <w:t xml:space="preserve"> Tavoitteena oli löytää kuvia, joista pystyn näkemään yleismuodon lisäksi yksityiskohtia rynnäkkökiväärin eri puolilta. Pikaisen googletuksen perusteella jouduin toteamaan, että suurin osa aseesta löytyvistä kuvista </w:t>
-      </w:r>
-      <w:r>
-        <w:rPr>
-          <w:noProof/>
-          <w:lang w:val="fi-FI"/>
-        </w:rPr>
-        <w:t>on otettu samasta kulmasta: ase makaa kyljellään piipun osoittaessa oikealle.</w:t>
-      </w:r>
     </w:p>
     <w:sectPr>
       <w:pgSz w:w="12240" w:h="15840"/>
@@ -263,6 +300,7 @@
     <w:lsdException w:name="HTML Sample" w:semiHidden="1" w:unhideWhenUsed="1"/>
     <w:lsdException w:name="HTML Typewriter" w:semiHidden="1" w:unhideWhenUsed="1"/>
     <w:lsdException w:name="HTML Variable" w:semiHidden="1" w:unhideWhenUsed="1"/>
+    <w:lsdException w:name="Normal Table" w:semiHidden="1" w:unhideWhenUsed="1"/>
     <w:lsdException w:name="annotation subject" w:semiHidden="1" w:unhideWhenUsed="1"/>
     <w:lsdException w:name="No List" w:semiHidden="1" w:unhideWhenUsed="1"/>
     <w:lsdException w:name="Outline List 1" w:semiHidden="1" w:unhideWhenUsed="1"/>
@@ -307,6 +345,7 @@
     <w:lsdException w:name="Table Professional" w:semiHidden="1" w:unhideWhenUsed="1"/>
     <w:lsdException w:name="Table Subtle 1" w:semiHidden="1" w:unhideWhenUsed="1"/>
     <w:lsdException w:name="Table Subtle 2" w:semiHidden="1" w:unhideWhenUsed="1"/>
+    <w:lsdException w:name="Table Web 1" w:semiHidden="1" w:unhideWhenUsed="1"/>
     <w:lsdException w:name="Table Web 2" w:semiHidden="1" w:unhideWhenUsed="1"/>
     <w:lsdException w:name="Table Web 3" w:semiHidden="1" w:unhideWhenUsed="1"/>
     <w:lsdException w:name="Balloon Text" w:semiHidden="1" w:unhideWhenUsed="1"/>

</xml_diff>

<commit_message>
Trigger and aiming devices.
</commit_message>
<xml_diff>
--- a/Harjoitustyö/AnttiHeikkinen_3Dmallinnus_HarjoitustyönRaportti.docx
+++ b/Harjoitustyö/AnttiHeikkinen_3Dmallinnus_HarjoitustyönRaportti.docx
@@ -189,14 +189,34 @@
         </w:rPr>
         <w:t>et piippuun, jonka olin tehnyt sylinteristä</w:t>
       </w:r>
+      <w:r>
+        <w:rPr>
+          <w:noProof/>
+        </w:rPr>
+        <w:t>.)</w:t>
+      </w:r>
+    </w:p>
+    <w:p>
+      <w:pPr>
+        <w:rPr>
+          <w:noProof/>
+        </w:rPr>
+      </w:pPr>
+    </w:p>
+    <w:p>
+      <w:pPr>
+        <w:rPr>
+          <w:noProof/>
+        </w:rPr>
+      </w:pPr>
+      <w:r>
+        <w:rPr>
+          <w:noProof/>
+        </w:rPr>
+        <w:t>Piipun jälkeen lisäsin loput yksityiskohdat, kuten avotähtäimen, liipasimen ja liipasinkaaren.</w:t>
+      </w:r>
       <w:bookmarkStart w:id="0" w:name="_GoBack"/>
       <w:bookmarkEnd w:id="0"/>
-      <w:r>
-        <w:rPr>
-          <w:noProof/>
-        </w:rPr>
-        <w:t>.)</w:t>
-      </w:r>
     </w:p>
     <w:sectPr>
       <w:pgSz w:w="12240" w:h="15840"/>

</xml_diff>

<commit_message>
Tweaks here and there to the AK47.
</commit_message>
<xml_diff>
--- a/Harjoitustyö/AnttiHeikkinen_3Dmallinnus_HarjoitustyönRaportti.docx
+++ b/Harjoitustyö/AnttiHeikkinen_3Dmallinnus_HarjoitustyönRaportti.docx
@@ -1,6 +1,6 @@
 
 <file path=word/document.xml><?xml version="1.0" encoding="utf-8"?>
-<w:document xmlns:wpc="http://schemas.microsoft.com/office/word/2010/wordprocessingCanvas" xmlns:cx="http://schemas.microsoft.com/office/drawing/2014/chartex" xmlns:cx1="http://schemas.microsoft.com/office/drawing/2015/9/8/chartex" xmlns:cx2="http://schemas.microsoft.com/office/drawing/2015/10/21/chartex" xmlns:cx3="http://schemas.microsoft.com/office/drawing/2016/5/9/chartex" xmlns:cx4="http://schemas.microsoft.com/office/drawing/2016/5/10/chartex" xmlns:cx5="http://schemas.microsoft.com/office/drawing/2016/5/11/chartex" xmlns:mc="http://schemas.openxmlformats.org/markup-compatibility/2006" xmlns:o="urn:schemas-microsoft-com:office:office" xmlns:r="http://schemas.openxmlformats.org/officeDocument/2006/relationships" xmlns:m="http://schemas.openxmlformats.org/officeDocument/2006/math" xmlns:v="urn:schemas-microsoft-com:vml" xmlns:wp14="http://schemas.microsoft.com/office/word/2010/wordprocessingDrawing" xmlns:wp="http://schemas.openxmlformats.org/drawingml/2006/wordprocessingDrawing" xmlns:w10="urn:schemas-microsoft-com:office:word" xmlns:w="http://schemas.openxmlformats.org/wordprocessingml/2006/main" xmlns:w14="http://schemas.microsoft.com/office/word/2010/wordml" xmlns:w15="http://schemas.microsoft.com/office/word/2012/wordml" xmlns:w16se="http://schemas.microsoft.com/office/word/2015/wordml/symex" xmlns:wpg="http://schemas.microsoft.com/office/word/2010/wordprocessingGroup" xmlns:wpi="http://schemas.microsoft.com/office/word/2010/wordprocessingInk" xmlns:wne="http://schemas.microsoft.com/office/word/2006/wordml" xmlns:wps="http://schemas.microsoft.com/office/word/2010/wordprocessingShape" mc:Ignorable="w14 w15 w16se wp14">
+<w:document xmlns:wpc="http://schemas.microsoft.com/office/word/2010/wordprocessingCanvas" xmlns:cx="http://schemas.microsoft.com/office/drawing/2014/chartex" xmlns:cx1="http://schemas.microsoft.com/office/drawing/2015/9/8/chartex" xmlns:mc="http://schemas.openxmlformats.org/markup-compatibility/2006" xmlns:o="urn:schemas-microsoft-com:office:office" xmlns:r="http://schemas.openxmlformats.org/officeDocument/2006/relationships" xmlns:m="http://schemas.openxmlformats.org/officeDocument/2006/math" xmlns:v="urn:schemas-microsoft-com:vml" xmlns:wp14="http://schemas.microsoft.com/office/word/2010/wordprocessingDrawing" xmlns:wp="http://schemas.openxmlformats.org/drawingml/2006/wordprocessingDrawing" xmlns:w10="urn:schemas-microsoft-com:office:word" xmlns:w="http://schemas.openxmlformats.org/wordprocessingml/2006/main" xmlns:w14="http://schemas.microsoft.com/office/word/2010/wordml" xmlns:w15="http://schemas.microsoft.com/office/word/2012/wordml" xmlns:w16se="http://schemas.microsoft.com/office/word/2015/wordml/symex" xmlns:wpg="http://schemas.microsoft.com/office/word/2010/wordprocessingGroup" xmlns:wpi="http://schemas.microsoft.com/office/word/2010/wordprocessingInk" xmlns:wne="http://schemas.microsoft.com/office/word/2006/wordml" xmlns:wps="http://schemas.microsoft.com/office/word/2010/wordprocessingShape" mc:Ignorable="w14 w15 w16se wp14">
   <w:body>
     <w:p>
       <w:pPr>
@@ -133,6 +133,7 @@
       <w:pPr>
         <w:rPr>
           <w:noProof/>
+          <w:lang w:val="fi-FI"/>
         </w:rPr>
       </w:pPr>
       <w:r>
@@ -168,30 +169,35 @@
       <w:pPr>
         <w:rPr>
           <w:noProof/>
-        </w:rPr>
-      </w:pPr>
-    </w:p>
-    <w:p>
-      <w:pPr>
-        <w:rPr>
-          <w:noProof/>
-        </w:rPr>
-      </w:pPr>
-      <w:r>
-        <w:rPr>
-          <w:noProof/>
+          <w:lang w:val="fi-FI"/>
+        </w:rPr>
+      </w:pPr>
+    </w:p>
+    <w:p>
+      <w:pPr>
+        <w:rPr>
+          <w:noProof/>
+          <w:lang w:val="fi-FI"/>
+        </w:rPr>
+      </w:pPr>
+      <w:r>
+        <w:rPr>
+          <w:noProof/>
+          <w:lang w:val="fi-FI"/>
         </w:rPr>
         <w:t>Aseen lippaan, kahvan, tukin ja rungon low/poly /pohjan mallinnettuani oli vuorossa piippu. AK47:ssä piippurakennelma on varsin omalaatuinen. Liittäessäni piippua siirryin varsin puhtaasta box-modellingista jatkamaan edgejä (poistin piipun lähellä olevien puuosien päästä faceja ja yhdistin edg</w:t>
       </w:r>
       <w:r>
         <w:rPr>
           <w:noProof/>
+          <w:lang w:val="fi-FI"/>
         </w:rPr>
         <w:t>et piippuun, jonka olin tehnyt sylinteristä</w:t>
       </w:r>
       <w:r>
         <w:rPr>
           <w:noProof/>
+          <w:lang w:val="fi-FI"/>
         </w:rPr>
         <w:t>.)</w:t>
       </w:r>
@@ -200,20 +206,46 @@
       <w:pPr>
         <w:rPr>
           <w:noProof/>
-        </w:rPr>
-      </w:pPr>
-    </w:p>
-    <w:p>
-      <w:pPr>
-        <w:rPr>
-          <w:noProof/>
-        </w:rPr>
-      </w:pPr>
-      <w:r>
-        <w:rPr>
-          <w:noProof/>
+          <w:lang w:val="fi-FI"/>
+        </w:rPr>
+      </w:pPr>
+    </w:p>
+    <w:p>
+      <w:pPr>
+        <w:rPr>
+          <w:noProof/>
+          <w:lang w:val="fi-FI"/>
+        </w:rPr>
+      </w:pPr>
+      <w:r>
+        <w:rPr>
+          <w:noProof/>
+          <w:lang w:val="fi-FI"/>
         </w:rPr>
         <w:t>Piipun jälkeen lisäsin loput yksityiskohdat, kuten avotähtäimen, liipasimen ja liipasinkaaren.</w:t>
+      </w:r>
+    </w:p>
+    <w:p>
+      <w:pPr>
+        <w:rPr>
+          <w:noProof/>
+          <w:lang w:val="fi-FI"/>
+        </w:rPr>
+      </w:pPr>
+    </w:p>
+    <w:p>
+      <w:pPr>
+        <w:rPr>
+          <w:noProof/>
+          <w:lang w:val="fi-FI"/>
+        </w:rPr>
+      </w:pPr>
+      <w:r>
+        <w:rPr>
+          <w:noProof/>
+          <w:lang w:val="fi-FI"/>
+        </w:rPr>
+        <w:t>Toisinaan turvauduin point to point mallinukseen, sillä se tuntui olevan oikea lähestymistapa rakentaa hankalampaa topologiaa. Extrudasin siis pisteitä tai kokonaisia edgejä.</w:t>
       </w:r>
       <w:bookmarkStart w:id="0" w:name="_GoBack"/>
       <w:bookmarkEnd w:id="0"/>
@@ -245,7 +277,7 @@
       </w:pPr>
     </w:pPrDefault>
   </w:docDefaults>
-  <w:latentStyles w:defLockedState="0" w:defUIPriority="99" w:defSemiHidden="0" w:defUnhideWhenUsed="0" w:defQFormat="0" w:count="374">
+  <w:latentStyles w:defLockedState="0" w:defUIPriority="99" w:defSemiHidden="0" w:defUnhideWhenUsed="0" w:defQFormat="0" w:count="371">
     <w:lsdException w:name="Normal" w:uiPriority="0" w:qFormat="1"/>
     <w:lsdException w:name="heading 1" w:uiPriority="9" w:qFormat="1"/>
     <w:lsdException w:name="heading 2" w:semiHidden="1" w:uiPriority="9" w:unhideWhenUsed="1" w:qFormat="1"/>
@@ -617,9 +649,6 @@
     <w:lsdException w:name="List Table 5 Dark Accent 6" w:uiPriority="50"/>
     <w:lsdException w:name="List Table 6 Colorful Accent 6" w:uiPriority="51"/>
     <w:lsdException w:name="List Table 7 Colorful Accent 6" w:uiPriority="52"/>
-    <w:lsdException w:name="Mention" w:semiHidden="1" w:unhideWhenUsed="1"/>
-    <w:lsdException w:name="Smart Hyperlink" w:semiHidden="1" w:unhideWhenUsed="1"/>
-    <w:lsdException w:name="Hashtag" w:semiHidden="1" w:unhideWhenUsed="1"/>
   </w:latentStyles>
   <w:style w:type="paragraph" w:default="1" w:styleId="Normal">
     <w:name w:val="Normal"/>

</xml_diff>

<commit_message>
Ready to add details.
</commit_message>
<xml_diff>
--- a/Harjoitustyö/AnttiHeikkinen_3Dmallinnus_HarjoitustyönRaportti.docx
+++ b/Harjoitustyö/AnttiHeikkinen_3Dmallinnus_HarjoitustyönRaportti.docx
@@ -1,6 +1,6 @@
 
 <file path=word/document.xml><?xml version="1.0" encoding="utf-8"?>
-<w:document xmlns:wpc="http://schemas.microsoft.com/office/word/2010/wordprocessingCanvas" xmlns:cx="http://schemas.microsoft.com/office/drawing/2014/chartex" xmlns:cx1="http://schemas.microsoft.com/office/drawing/2015/9/8/chartex" xmlns:mc="http://schemas.openxmlformats.org/markup-compatibility/2006" xmlns:o="urn:schemas-microsoft-com:office:office" xmlns:r="http://schemas.openxmlformats.org/officeDocument/2006/relationships" xmlns:m="http://schemas.openxmlformats.org/officeDocument/2006/math" xmlns:v="urn:schemas-microsoft-com:vml" xmlns:wp14="http://schemas.microsoft.com/office/word/2010/wordprocessingDrawing" xmlns:wp="http://schemas.openxmlformats.org/drawingml/2006/wordprocessingDrawing" xmlns:w10="urn:schemas-microsoft-com:office:word" xmlns:w="http://schemas.openxmlformats.org/wordprocessingml/2006/main" xmlns:w14="http://schemas.microsoft.com/office/word/2010/wordml" xmlns:w15="http://schemas.microsoft.com/office/word/2012/wordml" xmlns:w16se="http://schemas.microsoft.com/office/word/2015/wordml/symex" xmlns:wpg="http://schemas.microsoft.com/office/word/2010/wordprocessingGroup" xmlns:wpi="http://schemas.microsoft.com/office/word/2010/wordprocessingInk" xmlns:wne="http://schemas.microsoft.com/office/word/2006/wordml" xmlns:wps="http://schemas.microsoft.com/office/word/2010/wordprocessingShape" mc:Ignorable="w14 w15 w16se wp14">
+<w:document xmlns:wpc="http://schemas.microsoft.com/office/word/2010/wordprocessingCanvas" xmlns:mc="http://schemas.openxmlformats.org/markup-compatibility/2006" xmlns:o="urn:schemas-microsoft-com:office:office" xmlns:r="http://schemas.openxmlformats.org/officeDocument/2006/relationships" xmlns:m="http://schemas.openxmlformats.org/officeDocument/2006/math" xmlns:v="urn:schemas-microsoft-com:vml" xmlns:wp14="http://schemas.microsoft.com/office/word/2010/wordprocessingDrawing" xmlns:wp="http://schemas.openxmlformats.org/drawingml/2006/wordprocessingDrawing" xmlns:w10="urn:schemas-microsoft-com:office:word" xmlns:w="http://schemas.openxmlformats.org/wordprocessingml/2006/main" xmlns:w14="http://schemas.microsoft.com/office/word/2010/wordml" xmlns:wpg="http://schemas.microsoft.com/office/word/2010/wordprocessingGroup" xmlns:wpi="http://schemas.microsoft.com/office/word/2010/wordprocessingInk" xmlns:wne="http://schemas.microsoft.com/office/word/2006/wordml" xmlns:wps="http://schemas.microsoft.com/office/word/2010/wordprocessingShape" mc:Ignorable="w14 wp14">
   <w:body>
     <w:p>
       <w:pPr>
@@ -246,6 +246,45 @@
           <w:lang w:val="fi-FI"/>
         </w:rPr>
         <w:t>Toisinaan turvauduin point to point mallinukseen, sillä se tuntui olevan oikea lähestymistapa rakentaa hankalampaa topologiaa. Extrudasin siis pisteitä tai kokonaisia edgejä.</w:t>
+      </w:r>
+    </w:p>
+    <w:p>
+      <w:pPr>
+        <w:rPr>
+          <w:noProof/>
+          <w:lang w:val="fi-FI"/>
+        </w:rPr>
+      </w:pPr>
+      <w:r>
+        <w:rPr>
+          <w:noProof/>
+          <w:lang w:val="fi-FI"/>
+        </w:rPr>
+        <w:lastRenderedPageBreak/>
+        <w:t>Kun sain mallin pohjan valmiiksi applysin mirror modifierin ja smoothasin joitain pintoja Blenderin sculpatustyökaluilla. Tässä vaiheessa huomasin, että malliini oli lipsahtanut jo aika monta polygonia. Tämä kertoo kenties huonosta topologian ymmärryksestä, sillä näyttää että joissain kohdissa mallia on ”ylimääräisiä” loopcutteja (että olen saanut jonkin detaljin lisättyä mukavasti) hyvin lähellä toisiaan.</w:t>
+      </w:r>
+    </w:p>
+    <w:p>
+      <w:pPr>
+        <w:rPr>
+          <w:noProof/>
+          <w:lang w:val="fi-FI"/>
+        </w:rPr>
+      </w:pPr>
+    </w:p>
+    <w:p>
+      <w:pPr>
+        <w:rPr>
+          <w:noProof/>
+          <w:lang w:val="fi-FI"/>
+        </w:rPr>
+      </w:pPr>
+      <w:r>
+        <w:rPr>
+          <w:noProof/>
+          <w:lang w:val="fi-FI"/>
+        </w:rPr>
+        <w:t>Toisaalta en tiedä mistä cutteja olisi voinut vähentääkään. Kenties kahvasta? Tai suosiolla koostamalla mallin useasta eri kappaleesta, jolloin muodot olisi voinut rakentaa ajatellen vain kyseistä mallin osaa, eikä ylimääräisiä leikkauksia tulisi siinä vaiheessa, kun huomaa tarvitsevansa loopcutin johonkin kohtaan. Tietysti edge loop-tekniikka voisi olla myös hyödyllinen.</w:t>
       </w:r>
       <w:bookmarkStart w:id="0" w:name="_GoBack"/>
       <w:bookmarkEnd w:id="0"/>
@@ -261,7 +300,7 @@
 </file>
 
 <file path=word/styles.xml><?xml version="1.0" encoding="utf-8"?>
-<w:styles xmlns:mc="http://schemas.openxmlformats.org/markup-compatibility/2006" xmlns:r="http://schemas.openxmlformats.org/officeDocument/2006/relationships" xmlns:w="http://schemas.openxmlformats.org/wordprocessingml/2006/main" xmlns:w14="http://schemas.microsoft.com/office/word/2010/wordml" xmlns:w15="http://schemas.microsoft.com/office/word/2012/wordml" xmlns:w16se="http://schemas.microsoft.com/office/word/2015/wordml/symex" mc:Ignorable="w14 w15 w16se">
+<w:styles xmlns:mc="http://schemas.openxmlformats.org/markup-compatibility/2006" xmlns:r="http://schemas.openxmlformats.org/officeDocument/2006/relationships" xmlns:w="http://schemas.openxmlformats.org/wordprocessingml/2006/main" xmlns:w14="http://schemas.microsoft.com/office/word/2010/wordml" mc:Ignorable="w14">
   <w:docDefaults>
     <w:rPrDefault>
       <w:rPr>
@@ -277,378 +316,334 @@
       </w:pPr>
     </w:pPrDefault>
   </w:docDefaults>
-  <w:latentStyles w:defLockedState="0" w:defUIPriority="99" w:defSemiHidden="0" w:defUnhideWhenUsed="0" w:defQFormat="0" w:count="371">
-    <w:lsdException w:name="Normal" w:uiPriority="0" w:qFormat="1"/>
-    <w:lsdException w:name="heading 1" w:uiPriority="9" w:qFormat="1"/>
-    <w:lsdException w:name="heading 2" w:semiHidden="1" w:uiPriority="9" w:unhideWhenUsed="1" w:qFormat="1"/>
-    <w:lsdException w:name="heading 3" w:semiHidden="1" w:uiPriority="9" w:unhideWhenUsed="1" w:qFormat="1"/>
-    <w:lsdException w:name="heading 4" w:semiHidden="1" w:uiPriority="9" w:unhideWhenUsed="1" w:qFormat="1"/>
-    <w:lsdException w:name="heading 5" w:semiHidden="1" w:uiPriority="9" w:unhideWhenUsed="1" w:qFormat="1"/>
-    <w:lsdException w:name="heading 6" w:semiHidden="1" w:uiPriority="9" w:unhideWhenUsed="1" w:qFormat="1"/>
-    <w:lsdException w:name="heading 7" w:semiHidden="1" w:uiPriority="9" w:unhideWhenUsed="1" w:qFormat="1"/>
-    <w:lsdException w:name="heading 8" w:semiHidden="1" w:uiPriority="9" w:unhideWhenUsed="1" w:qFormat="1"/>
-    <w:lsdException w:name="heading 9" w:semiHidden="1" w:uiPriority="9" w:unhideWhenUsed="1" w:qFormat="1"/>
-    <w:lsdException w:name="index 1" w:semiHidden="1" w:unhideWhenUsed="1"/>
-    <w:lsdException w:name="index 2" w:semiHidden="1" w:unhideWhenUsed="1"/>
-    <w:lsdException w:name="index 3" w:semiHidden="1" w:unhideWhenUsed="1"/>
-    <w:lsdException w:name="index 4" w:semiHidden="1" w:unhideWhenUsed="1"/>
-    <w:lsdException w:name="index 5" w:semiHidden="1" w:unhideWhenUsed="1"/>
-    <w:lsdException w:name="index 6" w:semiHidden="1" w:unhideWhenUsed="1"/>
-    <w:lsdException w:name="index 7" w:semiHidden="1" w:unhideWhenUsed="1"/>
-    <w:lsdException w:name="index 8" w:semiHidden="1" w:unhideWhenUsed="1"/>
-    <w:lsdException w:name="index 9" w:semiHidden="1" w:unhideWhenUsed="1"/>
-    <w:lsdException w:name="toc 1" w:semiHidden="1" w:uiPriority="39" w:unhideWhenUsed="1"/>
-    <w:lsdException w:name="toc 2" w:semiHidden="1" w:uiPriority="39" w:unhideWhenUsed="1"/>
-    <w:lsdException w:name="toc 3" w:semiHidden="1" w:uiPriority="39" w:unhideWhenUsed="1"/>
-    <w:lsdException w:name="toc 4" w:semiHidden="1" w:uiPriority="39" w:unhideWhenUsed="1"/>
-    <w:lsdException w:name="toc 5" w:semiHidden="1" w:uiPriority="39" w:unhideWhenUsed="1"/>
-    <w:lsdException w:name="toc 6" w:semiHidden="1" w:uiPriority="39" w:unhideWhenUsed="1"/>
-    <w:lsdException w:name="toc 7" w:semiHidden="1" w:uiPriority="39" w:unhideWhenUsed="1"/>
-    <w:lsdException w:name="toc 8" w:semiHidden="1" w:uiPriority="39" w:unhideWhenUsed="1"/>
-    <w:lsdException w:name="toc 9" w:semiHidden="1" w:uiPriority="39" w:unhideWhenUsed="1"/>
-    <w:lsdException w:name="Normal Indent" w:semiHidden="1" w:unhideWhenUsed="1"/>
-    <w:lsdException w:name="footnote text" w:semiHidden="1" w:unhideWhenUsed="1"/>
-    <w:lsdException w:name="annotation text" w:semiHidden="1" w:unhideWhenUsed="1"/>
-    <w:lsdException w:name="header" w:semiHidden="1" w:unhideWhenUsed="1"/>
-    <w:lsdException w:name="footer" w:semiHidden="1" w:unhideWhenUsed="1"/>
-    <w:lsdException w:name="index heading" w:semiHidden="1" w:unhideWhenUsed="1"/>
-    <w:lsdException w:name="caption" w:semiHidden="1" w:uiPriority="35" w:unhideWhenUsed="1" w:qFormat="1"/>
-    <w:lsdException w:name="table of figures" w:semiHidden="1" w:unhideWhenUsed="1"/>
-    <w:lsdException w:name="envelope address" w:semiHidden="1" w:unhideWhenUsed="1"/>
-    <w:lsdException w:name="envelope return" w:semiHidden="1" w:unhideWhenUsed="1"/>
-    <w:lsdException w:name="footnote reference" w:semiHidden="1" w:unhideWhenUsed="1"/>
-    <w:lsdException w:name="annotation reference" w:semiHidden="1" w:unhideWhenUsed="1"/>
-    <w:lsdException w:name="line number" w:semiHidden="1" w:unhideWhenUsed="1"/>
-    <w:lsdException w:name="page number" w:semiHidden="1" w:unhideWhenUsed="1"/>
-    <w:lsdException w:name="endnote reference" w:semiHidden="1" w:unhideWhenUsed="1"/>
-    <w:lsdException w:name="endnote text" w:semiHidden="1" w:unhideWhenUsed="1"/>
-    <w:lsdException w:name="table of authorities" w:semiHidden="1" w:unhideWhenUsed="1"/>
-    <w:lsdException w:name="macro" w:semiHidden="1" w:unhideWhenUsed="1"/>
-    <w:lsdException w:name="toa heading" w:semiHidden="1" w:unhideWhenUsed="1"/>
-    <w:lsdException w:name="List" w:semiHidden="1" w:unhideWhenUsed="1"/>
-    <w:lsdException w:name="List Bullet" w:semiHidden="1" w:unhideWhenUsed="1"/>
-    <w:lsdException w:name="List Number" w:semiHidden="1" w:unhideWhenUsed="1"/>
-    <w:lsdException w:name="List 2" w:semiHidden="1" w:unhideWhenUsed="1"/>
-    <w:lsdException w:name="List 3" w:semiHidden="1" w:unhideWhenUsed="1"/>
-    <w:lsdException w:name="List 4" w:semiHidden="1" w:unhideWhenUsed="1"/>
-    <w:lsdException w:name="List 5" w:semiHidden="1" w:unhideWhenUsed="1"/>
-    <w:lsdException w:name="List Bullet 2" w:semiHidden="1" w:unhideWhenUsed="1"/>
-    <w:lsdException w:name="List Bullet 3" w:semiHidden="1" w:unhideWhenUsed="1"/>
-    <w:lsdException w:name="List Bullet 4" w:semiHidden="1" w:unhideWhenUsed="1"/>
-    <w:lsdException w:name="List Bullet 5" w:semiHidden="1" w:unhideWhenUsed="1"/>
-    <w:lsdException w:name="List Number 2" w:semiHidden="1" w:unhideWhenUsed="1"/>
-    <w:lsdException w:name="List Number 3" w:semiHidden="1" w:unhideWhenUsed="1"/>
-    <w:lsdException w:name="List Number 4" w:semiHidden="1" w:unhideWhenUsed="1"/>
-    <w:lsdException w:name="List Number 5" w:semiHidden="1" w:unhideWhenUsed="1"/>
-    <w:lsdException w:name="Title" w:uiPriority="10" w:qFormat="1"/>
-    <w:lsdException w:name="Closing" w:semiHidden="1" w:unhideWhenUsed="1"/>
-    <w:lsdException w:name="Signature" w:semiHidden="1" w:unhideWhenUsed="1"/>
-    <w:lsdException w:name="Default Paragraph Font" w:semiHidden="1" w:uiPriority="1" w:unhideWhenUsed="1"/>
-    <w:lsdException w:name="Body Text" w:semiHidden="1" w:unhideWhenUsed="1"/>
-    <w:lsdException w:name="Body Text Indent" w:semiHidden="1" w:unhideWhenUsed="1"/>
-    <w:lsdException w:name="List Continue" w:semiHidden="1" w:unhideWhenUsed="1"/>
-    <w:lsdException w:name="List Continue 2" w:semiHidden="1" w:unhideWhenUsed="1"/>
-    <w:lsdException w:name="List Continue 3" w:semiHidden="1" w:unhideWhenUsed="1"/>
-    <w:lsdException w:name="List Continue 4" w:semiHidden="1" w:unhideWhenUsed="1"/>
-    <w:lsdException w:name="List Continue 5" w:semiHidden="1" w:unhideWhenUsed="1"/>
-    <w:lsdException w:name="Message Header" w:semiHidden="1" w:unhideWhenUsed="1"/>
-    <w:lsdException w:name="Subtitle" w:uiPriority="11" w:qFormat="1"/>
-    <w:lsdException w:name="Salutation" w:semiHidden="1" w:unhideWhenUsed="1"/>
-    <w:lsdException w:name="Date" w:semiHidden="1" w:unhideWhenUsed="1"/>
-    <w:lsdException w:name="Body Text First Indent" w:semiHidden="1" w:unhideWhenUsed="1"/>
-    <w:lsdException w:name="Body Text First Indent 2" w:semiHidden="1" w:unhideWhenUsed="1"/>
-    <w:lsdException w:name="Note Heading" w:semiHidden="1" w:unhideWhenUsed="1"/>
-    <w:lsdException w:name="Body Text 2" w:semiHidden="1" w:unhideWhenUsed="1"/>
-    <w:lsdException w:name="Body Text 3" w:semiHidden="1" w:unhideWhenUsed="1"/>
-    <w:lsdException w:name="Body Text Indent 2" w:semiHidden="1" w:unhideWhenUsed="1"/>
-    <w:lsdException w:name="Body Text Indent 3" w:semiHidden="1" w:unhideWhenUsed="1"/>
-    <w:lsdException w:name="Block Text" w:semiHidden="1" w:unhideWhenUsed="1"/>
-    <w:lsdException w:name="Hyperlink" w:semiHidden="1" w:unhideWhenUsed="1"/>
-    <w:lsdException w:name="FollowedHyperlink" w:semiHidden="1" w:unhideWhenUsed="1"/>
-    <w:lsdException w:name="Strong" w:uiPriority="22" w:qFormat="1"/>
-    <w:lsdException w:name="Emphasis" w:uiPriority="20" w:qFormat="1"/>
-    <w:lsdException w:name="Document Map" w:semiHidden="1" w:unhideWhenUsed="1"/>
-    <w:lsdException w:name="Plain Text" w:semiHidden="1" w:unhideWhenUsed="1"/>
-    <w:lsdException w:name="E-mail Signature" w:semiHidden="1" w:unhideWhenUsed="1"/>
-    <w:lsdException w:name="HTML Top of Form" w:semiHidden="1" w:unhideWhenUsed="1"/>
-    <w:lsdException w:name="HTML Bottom of Form" w:semiHidden="1" w:unhideWhenUsed="1"/>
-    <w:lsdException w:name="Normal (Web)" w:semiHidden="1" w:unhideWhenUsed="1"/>
-    <w:lsdException w:name="HTML Acronym" w:semiHidden="1" w:unhideWhenUsed="1"/>
-    <w:lsdException w:name="HTML Address" w:semiHidden="1" w:unhideWhenUsed="1"/>
-    <w:lsdException w:name="HTML Cite" w:semiHidden="1" w:unhideWhenUsed="1"/>
-    <w:lsdException w:name="HTML Code" w:semiHidden="1" w:unhideWhenUsed="1"/>
-    <w:lsdException w:name="HTML Definition" w:semiHidden="1" w:unhideWhenUsed="1"/>
-    <w:lsdException w:name="HTML Keyboard" w:semiHidden="1" w:unhideWhenUsed="1"/>
-    <w:lsdException w:name="HTML Preformatted" w:semiHidden="1" w:unhideWhenUsed="1"/>
-    <w:lsdException w:name="HTML Sample" w:semiHidden="1" w:unhideWhenUsed="1"/>
-    <w:lsdException w:name="HTML Typewriter" w:semiHidden="1" w:unhideWhenUsed="1"/>
-    <w:lsdException w:name="HTML Variable" w:semiHidden="1" w:unhideWhenUsed="1"/>
-    <w:lsdException w:name="Normal Table" w:semiHidden="1" w:unhideWhenUsed="1"/>
-    <w:lsdException w:name="annotation subject" w:semiHidden="1" w:unhideWhenUsed="1"/>
-    <w:lsdException w:name="No List" w:semiHidden="1" w:unhideWhenUsed="1"/>
-    <w:lsdException w:name="Outline List 1" w:semiHidden="1" w:unhideWhenUsed="1"/>
-    <w:lsdException w:name="Outline List 2" w:semiHidden="1" w:unhideWhenUsed="1"/>
-    <w:lsdException w:name="Outline List 3" w:semiHidden="1" w:unhideWhenUsed="1"/>
-    <w:lsdException w:name="Table Simple 1" w:semiHidden="1" w:unhideWhenUsed="1"/>
-    <w:lsdException w:name="Table Simple 2" w:semiHidden="1" w:unhideWhenUsed="1"/>
-    <w:lsdException w:name="Table Simple 3" w:semiHidden="1" w:unhideWhenUsed="1"/>
-    <w:lsdException w:name="Table Classic 1" w:semiHidden="1" w:unhideWhenUsed="1"/>
-    <w:lsdException w:name="Table Classic 2" w:semiHidden="1" w:unhideWhenUsed="1"/>
-    <w:lsdException w:name="Table Classic 3" w:semiHidden="1" w:unhideWhenUsed="1"/>
-    <w:lsdException w:name="Table Classic 4" w:semiHidden="1" w:unhideWhenUsed="1"/>
-    <w:lsdException w:name="Table Colorful 1" w:semiHidden="1" w:unhideWhenUsed="1"/>
-    <w:lsdException w:name="Table Colorful 2" w:semiHidden="1" w:unhideWhenUsed="1"/>
-    <w:lsdException w:name="Table Colorful 3" w:semiHidden="1" w:unhideWhenUsed="1"/>
-    <w:lsdException w:name="Table Columns 1" w:semiHidden="1" w:unhideWhenUsed="1"/>
-    <w:lsdException w:name="Table Columns 2" w:semiHidden="1" w:unhideWhenUsed="1"/>
-    <w:lsdException w:name="Table Columns 3" w:semiHidden="1" w:unhideWhenUsed="1"/>
-    <w:lsdException w:name="Table Columns 4" w:semiHidden="1" w:unhideWhenUsed="1"/>
-    <w:lsdException w:name="Table Columns 5" w:semiHidden="1" w:unhideWhenUsed="1"/>
-    <w:lsdException w:name="Table Grid 1" w:semiHidden="1" w:unhideWhenUsed="1"/>
-    <w:lsdException w:name="Table Grid 2" w:semiHidden="1" w:unhideWhenUsed="1"/>
-    <w:lsdException w:name="Table Grid 3" w:semiHidden="1" w:unhideWhenUsed="1"/>
-    <w:lsdException w:name="Table Grid 4" w:semiHidden="1" w:unhideWhenUsed="1"/>
-    <w:lsdException w:name="Table Grid 5" w:semiHidden="1" w:unhideWhenUsed="1"/>
-    <w:lsdException w:name="Table Grid 6" w:semiHidden="1" w:unhideWhenUsed="1"/>
-    <w:lsdException w:name="Table Grid 7" w:semiHidden="1" w:unhideWhenUsed="1"/>
-    <w:lsdException w:name="Table Grid 8" w:semiHidden="1" w:unhideWhenUsed="1"/>
-    <w:lsdException w:name="Table List 1" w:semiHidden="1" w:unhideWhenUsed="1"/>
-    <w:lsdException w:name="Table List 2" w:semiHidden="1" w:unhideWhenUsed="1"/>
-    <w:lsdException w:name="Table List 3" w:semiHidden="1" w:unhideWhenUsed="1"/>
-    <w:lsdException w:name="Table List 4" w:semiHidden="1" w:unhideWhenUsed="1"/>
-    <w:lsdException w:name="Table List 5" w:semiHidden="1" w:unhideWhenUsed="1"/>
-    <w:lsdException w:name="Table List 6" w:semiHidden="1" w:unhideWhenUsed="1"/>
-    <w:lsdException w:name="Table List 7" w:semiHidden="1" w:unhideWhenUsed="1"/>
-    <w:lsdException w:name="Table List 8" w:semiHidden="1" w:unhideWhenUsed="1"/>
-    <w:lsdException w:name="Table 3D effects 1" w:semiHidden="1" w:unhideWhenUsed="1"/>
-    <w:lsdException w:name="Table 3D effects 2" w:semiHidden="1" w:unhideWhenUsed="1"/>
-    <w:lsdException w:name="Table 3D effects 3" w:semiHidden="1" w:unhideWhenUsed="1"/>
-    <w:lsdException w:name="Table Contemporary" w:semiHidden="1" w:unhideWhenUsed="1"/>
-    <w:lsdException w:name="Table Elegant" w:semiHidden="1" w:unhideWhenUsed="1"/>
-    <w:lsdException w:name="Table Professional" w:semiHidden="1" w:unhideWhenUsed="1"/>
-    <w:lsdException w:name="Table Subtle 1" w:semiHidden="1" w:unhideWhenUsed="1"/>
-    <w:lsdException w:name="Table Subtle 2" w:semiHidden="1" w:unhideWhenUsed="1"/>
-    <w:lsdException w:name="Table Web 1" w:semiHidden="1" w:unhideWhenUsed="1"/>
-    <w:lsdException w:name="Table Web 2" w:semiHidden="1" w:unhideWhenUsed="1"/>
-    <w:lsdException w:name="Table Web 3" w:semiHidden="1" w:unhideWhenUsed="1"/>
-    <w:lsdException w:name="Balloon Text" w:semiHidden="1" w:unhideWhenUsed="1"/>
-    <w:lsdException w:name="Table Grid" w:uiPriority="39"/>
-    <w:lsdException w:name="Table Theme" w:semiHidden="1" w:unhideWhenUsed="1"/>
-    <w:lsdException w:name="Placeholder Text" w:semiHidden="1"/>
-    <w:lsdException w:name="No Spacing" w:uiPriority="1" w:qFormat="1"/>
-    <w:lsdException w:name="Light Shading" w:uiPriority="60"/>
-    <w:lsdException w:name="Light List" w:uiPriority="61"/>
-    <w:lsdException w:name="Light Grid" w:uiPriority="62"/>
-    <w:lsdException w:name="Medium Shading 1" w:uiPriority="63"/>
-    <w:lsdException w:name="Medium Shading 2" w:uiPriority="64"/>
-    <w:lsdException w:name="Medium List 1" w:uiPriority="65"/>
-    <w:lsdException w:name="Medium List 2" w:uiPriority="66"/>
-    <w:lsdException w:name="Medium Grid 1" w:uiPriority="67"/>
-    <w:lsdException w:name="Medium Grid 2" w:uiPriority="68"/>
-    <w:lsdException w:name="Medium Grid 3" w:uiPriority="69"/>
-    <w:lsdException w:name="Dark List" w:uiPriority="70"/>
-    <w:lsdException w:name="Colorful Shading" w:uiPriority="71"/>
-    <w:lsdException w:name="Colorful List" w:uiPriority="72"/>
-    <w:lsdException w:name="Colorful Grid" w:uiPriority="73"/>
-    <w:lsdException w:name="Light Shading Accent 1" w:uiPriority="60"/>
-    <w:lsdException w:name="Light List Accent 1" w:uiPriority="61"/>
-    <w:lsdException w:name="Light Grid Accent 1" w:uiPriority="62"/>
-    <w:lsdException w:name="Medium Shading 1 Accent 1" w:uiPriority="63"/>
-    <w:lsdException w:name="Medium Shading 2 Accent 1" w:uiPriority="64"/>
-    <w:lsdException w:name="Medium List 1 Accent 1" w:uiPriority="65"/>
-    <w:lsdException w:name="Revision" w:semiHidden="1"/>
-    <w:lsdException w:name="List Paragraph" w:uiPriority="34" w:qFormat="1"/>
-    <w:lsdException w:name="Quote" w:uiPriority="29" w:qFormat="1"/>
-    <w:lsdException w:name="Intense Quote" w:uiPriority="30" w:qFormat="1"/>
-    <w:lsdException w:name="Medium List 2 Accent 1" w:uiPriority="66"/>
-    <w:lsdException w:name="Medium Grid 1 Accent 1" w:uiPriority="67"/>
-    <w:lsdException w:name="Medium Grid 2 Accent 1" w:uiPriority="68"/>
-    <w:lsdException w:name="Medium Grid 3 Accent 1" w:uiPriority="69"/>
-    <w:lsdException w:name="Dark List Accent 1" w:uiPriority="70"/>
-    <w:lsdException w:name="Colorful Shading Accent 1" w:uiPriority="71"/>
-    <w:lsdException w:name="Colorful List Accent 1" w:uiPriority="72"/>
-    <w:lsdException w:name="Colorful Grid Accent 1" w:uiPriority="73"/>
-    <w:lsdException w:name="Light Shading Accent 2" w:uiPriority="60"/>
-    <w:lsdException w:name="Light List Accent 2" w:uiPriority="61"/>
-    <w:lsdException w:name="Light Grid Accent 2" w:uiPriority="62"/>
-    <w:lsdException w:name="Medium Shading 1 Accent 2" w:uiPriority="63"/>
-    <w:lsdException w:name="Medium Shading 2 Accent 2" w:uiPriority="64"/>
-    <w:lsdException w:name="Medium List 1 Accent 2" w:uiPriority="65"/>
-    <w:lsdException w:name="Medium List 2 Accent 2" w:uiPriority="66"/>
-    <w:lsdException w:name="Medium Grid 1 Accent 2" w:uiPriority="67"/>
-    <w:lsdException w:name="Medium Grid 2 Accent 2" w:uiPriority="68"/>
-    <w:lsdException w:name="Medium Grid 3 Accent 2" w:uiPriority="69"/>
-    <w:lsdException w:name="Dark List Accent 2" w:uiPriority="70"/>
-    <w:lsdException w:name="Colorful Shading Accent 2" w:uiPriority="71"/>
-    <w:lsdException w:name="Colorful List Accent 2" w:uiPriority="72"/>
-    <w:lsdException w:name="Colorful Grid Accent 2" w:uiPriority="73"/>
-    <w:lsdException w:name="Light Shading Accent 3" w:uiPriority="60"/>
-    <w:lsdException w:name="Light List Accent 3" w:uiPriority="61"/>
-    <w:lsdException w:name="Light Grid Accent 3" w:uiPriority="62"/>
-    <w:lsdException w:name="Medium Shading 1 Accent 3" w:uiPriority="63"/>
-    <w:lsdException w:name="Medium Shading 2 Accent 3" w:uiPriority="64"/>
-    <w:lsdException w:name="Medium List 1 Accent 3" w:uiPriority="65"/>
-    <w:lsdException w:name="Medium List 2 Accent 3" w:uiPriority="66"/>
-    <w:lsdException w:name="Medium Grid 1 Accent 3" w:uiPriority="67"/>
-    <w:lsdException w:name="Medium Grid 2 Accent 3" w:uiPriority="68"/>
-    <w:lsdException w:name="Medium Grid 3 Accent 3" w:uiPriority="69"/>
-    <w:lsdException w:name="Dark List Accent 3" w:uiPriority="70"/>
-    <w:lsdException w:name="Colorful Shading Accent 3" w:uiPriority="71"/>
-    <w:lsdException w:name="Colorful List Accent 3" w:uiPriority="72"/>
-    <w:lsdException w:name="Colorful Grid Accent 3" w:uiPriority="73"/>
-    <w:lsdException w:name="Light Shading Accent 4" w:uiPriority="60"/>
-    <w:lsdException w:name="Light List Accent 4" w:uiPriority="61"/>
-    <w:lsdException w:name="Light Grid Accent 4" w:uiPriority="62"/>
-    <w:lsdException w:name="Medium Shading 1 Accent 4" w:uiPriority="63"/>
-    <w:lsdException w:name="Medium Shading 2 Accent 4" w:uiPriority="64"/>
-    <w:lsdException w:name="Medium List 1 Accent 4" w:uiPriority="65"/>
-    <w:lsdException w:name="Medium List 2 Accent 4" w:uiPriority="66"/>
-    <w:lsdException w:name="Medium Grid 1 Accent 4" w:uiPriority="67"/>
-    <w:lsdException w:name="Medium Grid 2 Accent 4" w:uiPriority="68"/>
-    <w:lsdException w:name="Medium Grid 3 Accent 4" w:uiPriority="69"/>
-    <w:lsdException w:name="Dark List Accent 4" w:uiPriority="70"/>
-    <w:lsdException w:name="Colorful Shading Accent 4" w:uiPriority="71"/>
-    <w:lsdException w:name="Colorful List Accent 4" w:uiPriority="72"/>
-    <w:lsdException w:name="Colorful Grid Accent 4" w:uiPriority="73"/>
-    <w:lsdException w:name="Light Shading Accent 5" w:uiPriority="60"/>
-    <w:lsdException w:name="Light List Accent 5" w:uiPriority="61"/>
-    <w:lsdException w:name="Light Grid Accent 5" w:uiPriority="62"/>
-    <w:lsdException w:name="Medium Shading 1 Accent 5" w:uiPriority="63"/>
-    <w:lsdException w:name="Medium Shading 2 Accent 5" w:uiPriority="64"/>
-    <w:lsdException w:name="Medium List 1 Accent 5" w:uiPriority="65"/>
-    <w:lsdException w:name="Medium List 2 Accent 5" w:uiPriority="66"/>
-    <w:lsdException w:name="Medium Grid 1 Accent 5" w:uiPriority="67"/>
-    <w:lsdException w:name="Medium Grid 2 Accent 5" w:uiPriority="68"/>
-    <w:lsdException w:name="Medium Grid 3 Accent 5" w:uiPriority="69"/>
-    <w:lsdException w:name="Dark List Accent 5" w:uiPriority="70"/>
-    <w:lsdException w:name="Colorful Shading Accent 5" w:uiPriority="71"/>
-    <w:lsdException w:name="Colorful List Accent 5" w:uiPriority="72"/>
-    <w:lsdException w:name="Colorful Grid Accent 5" w:uiPriority="73"/>
-    <w:lsdException w:name="Light Shading Accent 6" w:uiPriority="60"/>
-    <w:lsdException w:name="Light List Accent 6" w:uiPriority="61"/>
-    <w:lsdException w:name="Light Grid Accent 6" w:uiPriority="62"/>
-    <w:lsdException w:name="Medium Shading 1 Accent 6" w:uiPriority="63"/>
-    <w:lsdException w:name="Medium Shading 2 Accent 6" w:uiPriority="64"/>
-    <w:lsdException w:name="Medium List 1 Accent 6" w:uiPriority="65"/>
-    <w:lsdException w:name="Medium List 2 Accent 6" w:uiPriority="66"/>
-    <w:lsdException w:name="Medium Grid 1 Accent 6" w:uiPriority="67"/>
-    <w:lsdException w:name="Medium Grid 2 Accent 6" w:uiPriority="68"/>
-    <w:lsdException w:name="Medium Grid 3 Accent 6" w:uiPriority="69"/>
-    <w:lsdException w:name="Dark List Accent 6" w:uiPriority="70"/>
-    <w:lsdException w:name="Colorful Shading Accent 6" w:uiPriority="71"/>
-    <w:lsdException w:name="Colorful List Accent 6" w:uiPriority="72"/>
-    <w:lsdException w:name="Colorful Grid Accent 6" w:uiPriority="73"/>
-    <w:lsdException w:name="Subtle Emphasis" w:uiPriority="19" w:qFormat="1"/>
-    <w:lsdException w:name="Intense Emphasis" w:uiPriority="21" w:qFormat="1"/>
-    <w:lsdException w:name="Subtle Reference" w:uiPriority="31" w:qFormat="1"/>
-    <w:lsdException w:name="Intense Reference" w:uiPriority="32" w:qFormat="1"/>
-    <w:lsdException w:name="Book Title" w:uiPriority="33" w:qFormat="1"/>
-    <w:lsdException w:name="Bibliography" w:semiHidden="1" w:uiPriority="37" w:unhideWhenUsed="1"/>
-    <w:lsdException w:name="TOC Heading" w:semiHidden="1" w:uiPriority="39" w:unhideWhenUsed="1" w:qFormat="1"/>
-    <w:lsdException w:name="Plain Table 1" w:uiPriority="41"/>
-    <w:lsdException w:name="Plain Table 2" w:uiPriority="42"/>
-    <w:lsdException w:name="Plain Table 3" w:uiPriority="43"/>
-    <w:lsdException w:name="Plain Table 4" w:uiPriority="44"/>
-    <w:lsdException w:name="Plain Table 5" w:uiPriority="45"/>
-    <w:lsdException w:name="Grid Table Light" w:uiPriority="40"/>
-    <w:lsdException w:name="Grid Table 1 Light" w:uiPriority="46"/>
-    <w:lsdException w:name="Grid Table 2" w:uiPriority="47"/>
-    <w:lsdException w:name="Grid Table 3" w:uiPriority="48"/>
-    <w:lsdException w:name="Grid Table 4" w:uiPriority="49"/>
-    <w:lsdException w:name="Grid Table 5 Dark" w:uiPriority="50"/>
-    <w:lsdException w:name="Grid Table 6 Colorful" w:uiPriority="51"/>
-    <w:lsdException w:name="Grid Table 7 Colorful" w:uiPriority="52"/>
-    <w:lsdException w:name="Grid Table 1 Light Accent 1" w:uiPriority="46"/>
-    <w:lsdException w:name="Grid Table 2 Accent 1" w:uiPriority="47"/>
-    <w:lsdException w:name="Grid Table 3 Accent 1" w:uiPriority="48"/>
-    <w:lsdException w:name="Grid Table 4 Accent 1" w:uiPriority="49"/>
-    <w:lsdException w:name="Grid Table 5 Dark Accent 1" w:uiPriority="50"/>
-    <w:lsdException w:name="Grid Table 6 Colorful Accent 1" w:uiPriority="51"/>
-    <w:lsdException w:name="Grid Table 7 Colorful Accent 1" w:uiPriority="52"/>
-    <w:lsdException w:name="Grid Table 1 Light Accent 2" w:uiPriority="46"/>
-    <w:lsdException w:name="Grid Table 2 Accent 2" w:uiPriority="47"/>
-    <w:lsdException w:name="Grid Table 3 Accent 2" w:uiPriority="48"/>
-    <w:lsdException w:name="Grid Table 4 Accent 2" w:uiPriority="49"/>
-    <w:lsdException w:name="Grid Table 5 Dark Accent 2" w:uiPriority="50"/>
-    <w:lsdException w:name="Grid Table 6 Colorful Accent 2" w:uiPriority="51"/>
-    <w:lsdException w:name="Grid Table 7 Colorful Accent 2" w:uiPriority="52"/>
-    <w:lsdException w:name="Grid Table 1 Light Accent 3" w:uiPriority="46"/>
-    <w:lsdException w:name="Grid Table 2 Accent 3" w:uiPriority="47"/>
-    <w:lsdException w:name="Grid Table 3 Accent 3" w:uiPriority="48"/>
-    <w:lsdException w:name="Grid Table 4 Accent 3" w:uiPriority="49"/>
-    <w:lsdException w:name="Grid Table 5 Dark Accent 3" w:uiPriority="50"/>
-    <w:lsdException w:name="Grid Table 6 Colorful Accent 3" w:uiPriority="51"/>
-    <w:lsdException w:name="Grid Table 7 Colorful Accent 3" w:uiPriority="52"/>
-    <w:lsdException w:name="Grid Table 1 Light Accent 4" w:uiPriority="46"/>
-    <w:lsdException w:name="Grid Table 2 Accent 4" w:uiPriority="47"/>
-    <w:lsdException w:name="Grid Table 3 Accent 4" w:uiPriority="48"/>
-    <w:lsdException w:name="Grid Table 4 Accent 4" w:uiPriority="49"/>
-    <w:lsdException w:name="Grid Table 5 Dark Accent 4" w:uiPriority="50"/>
-    <w:lsdException w:name="Grid Table 6 Colorful Accent 4" w:uiPriority="51"/>
-    <w:lsdException w:name="Grid Table 7 Colorful Accent 4" w:uiPriority="52"/>
-    <w:lsdException w:name="Grid Table 1 Light Accent 5" w:uiPriority="46"/>
-    <w:lsdException w:name="Grid Table 2 Accent 5" w:uiPriority="47"/>
-    <w:lsdException w:name="Grid Table 3 Accent 5" w:uiPriority="48"/>
-    <w:lsdException w:name="Grid Table 4 Accent 5" w:uiPriority="49"/>
-    <w:lsdException w:name="Grid Table 5 Dark Accent 5" w:uiPriority="50"/>
-    <w:lsdException w:name="Grid Table 6 Colorful Accent 5" w:uiPriority="51"/>
-    <w:lsdException w:name="Grid Table 7 Colorful Accent 5" w:uiPriority="52"/>
-    <w:lsdException w:name="Grid Table 1 Light Accent 6" w:uiPriority="46"/>
-    <w:lsdException w:name="Grid Table 2 Accent 6" w:uiPriority="47"/>
-    <w:lsdException w:name="Grid Table 3 Accent 6" w:uiPriority="48"/>
-    <w:lsdException w:name="Grid Table 4 Accent 6" w:uiPriority="49"/>
-    <w:lsdException w:name="Grid Table 5 Dark Accent 6" w:uiPriority="50"/>
-    <w:lsdException w:name="Grid Table 6 Colorful Accent 6" w:uiPriority="51"/>
-    <w:lsdException w:name="Grid Table 7 Colorful Accent 6" w:uiPriority="52"/>
-    <w:lsdException w:name="List Table 1 Light" w:uiPriority="46"/>
-    <w:lsdException w:name="List Table 2" w:uiPriority="47"/>
-    <w:lsdException w:name="List Table 3" w:uiPriority="48"/>
-    <w:lsdException w:name="List Table 4" w:uiPriority="49"/>
-    <w:lsdException w:name="List Table 5 Dark" w:uiPriority="50"/>
-    <w:lsdException w:name="List Table 6 Colorful" w:uiPriority="51"/>
-    <w:lsdException w:name="List Table 7 Colorful" w:uiPriority="52"/>
-    <w:lsdException w:name="List Table 1 Light Accent 1" w:uiPriority="46"/>
-    <w:lsdException w:name="List Table 2 Accent 1" w:uiPriority="47"/>
-    <w:lsdException w:name="List Table 3 Accent 1" w:uiPriority="48"/>
-    <w:lsdException w:name="List Table 4 Accent 1" w:uiPriority="49"/>
-    <w:lsdException w:name="List Table 5 Dark Accent 1" w:uiPriority="50"/>
-    <w:lsdException w:name="List Table 6 Colorful Accent 1" w:uiPriority="51"/>
-    <w:lsdException w:name="List Table 7 Colorful Accent 1" w:uiPriority="52"/>
-    <w:lsdException w:name="List Table 1 Light Accent 2" w:uiPriority="46"/>
-    <w:lsdException w:name="List Table 2 Accent 2" w:uiPriority="47"/>
-    <w:lsdException w:name="List Table 3 Accent 2" w:uiPriority="48"/>
-    <w:lsdException w:name="List Table 4 Accent 2" w:uiPriority="49"/>
-    <w:lsdException w:name="List Table 5 Dark Accent 2" w:uiPriority="50"/>
-    <w:lsdException w:name="List Table 6 Colorful Accent 2" w:uiPriority="51"/>
-    <w:lsdException w:name="List Table 7 Colorful Accent 2" w:uiPriority="52"/>
-    <w:lsdException w:name="List Table 1 Light Accent 3" w:uiPriority="46"/>
-    <w:lsdException w:name="List Table 2 Accent 3" w:uiPriority="47"/>
-    <w:lsdException w:name="List Table 3 Accent 3" w:uiPriority="48"/>
-    <w:lsdException w:name="List Table 4 Accent 3" w:uiPriority="49"/>
-    <w:lsdException w:name="List Table 5 Dark Accent 3" w:uiPriority="50"/>
-    <w:lsdException w:name="List Table 6 Colorful Accent 3" w:uiPriority="51"/>
-    <w:lsdException w:name="List Table 7 Colorful Accent 3" w:uiPriority="52"/>
-    <w:lsdException w:name="List Table 1 Light Accent 4" w:uiPriority="46"/>
-    <w:lsdException w:name="List Table 2 Accent 4" w:uiPriority="47"/>
-    <w:lsdException w:name="List Table 3 Accent 4" w:uiPriority="48"/>
-    <w:lsdException w:name="List Table 4 Accent 4" w:uiPriority="49"/>
-    <w:lsdException w:name="List Table 5 Dark Accent 4" w:uiPriority="50"/>
-    <w:lsdException w:name="List Table 6 Colorful Accent 4" w:uiPriority="51"/>
-    <w:lsdException w:name="List Table 7 Colorful Accent 4" w:uiPriority="52"/>
-    <w:lsdException w:name="List Table 1 Light Accent 5" w:uiPriority="46"/>
-    <w:lsdException w:name="List Table 2 Accent 5" w:uiPriority="47"/>
-    <w:lsdException w:name="List Table 3 Accent 5" w:uiPriority="48"/>
-    <w:lsdException w:name="List Table 4 Accent 5" w:uiPriority="49"/>
-    <w:lsdException w:name="List Table 5 Dark Accent 5" w:uiPriority="50"/>
-    <w:lsdException w:name="List Table 6 Colorful Accent 5" w:uiPriority="51"/>
-    <w:lsdException w:name="List Table 7 Colorful Accent 5" w:uiPriority="52"/>
-    <w:lsdException w:name="List Table 1 Light Accent 6" w:uiPriority="46"/>
-    <w:lsdException w:name="List Table 2 Accent 6" w:uiPriority="47"/>
-    <w:lsdException w:name="List Table 3 Accent 6" w:uiPriority="48"/>
-    <w:lsdException w:name="List Table 4 Accent 6" w:uiPriority="49"/>
-    <w:lsdException w:name="List Table 5 Dark Accent 6" w:uiPriority="50"/>
-    <w:lsdException w:name="List Table 6 Colorful Accent 6" w:uiPriority="51"/>
-    <w:lsdException w:name="List Table 7 Colorful Accent 6" w:uiPriority="52"/>
+  <w:latentStyles w:defLockedState="0" w:defUIPriority="99" w:defSemiHidden="1" w:defUnhideWhenUsed="1" w:defQFormat="0" w:count="267">
+    <w:lsdException w:name="Normal" w:semiHidden="0" w:uiPriority="0" w:unhideWhenUsed="0" w:qFormat="1"/>
+    <w:lsdException w:name="heading 1" w:semiHidden="0" w:uiPriority="9" w:unhideWhenUsed="0" w:qFormat="1"/>
+    <w:lsdException w:name="heading 2" w:uiPriority="9" w:qFormat="1"/>
+    <w:lsdException w:name="heading 3" w:uiPriority="9" w:qFormat="1"/>
+    <w:lsdException w:name="heading 4" w:uiPriority="9" w:qFormat="1"/>
+    <w:lsdException w:name="heading 5" w:uiPriority="9" w:qFormat="1"/>
+    <w:lsdException w:name="heading 6" w:uiPriority="9" w:qFormat="1"/>
+    <w:lsdException w:name="heading 7" w:uiPriority="9" w:qFormat="1"/>
+    <w:lsdException w:name="heading 8" w:uiPriority="9" w:qFormat="1"/>
+    <w:lsdException w:name="heading 9" w:uiPriority="9" w:qFormat="1"/>
+    <w:lsdException w:name="toc 1" w:uiPriority="39"/>
+    <w:lsdException w:name="toc 2" w:uiPriority="39"/>
+    <w:lsdException w:name="toc 3" w:uiPriority="39"/>
+    <w:lsdException w:name="toc 4" w:uiPriority="39"/>
+    <w:lsdException w:name="toc 5" w:uiPriority="39"/>
+    <w:lsdException w:name="toc 6" w:uiPriority="39"/>
+    <w:lsdException w:name="toc 7" w:uiPriority="39"/>
+    <w:lsdException w:name="toc 8" w:uiPriority="39"/>
+    <w:lsdException w:name="toc 9" w:uiPriority="39"/>
+    <w:lsdException w:name="caption" w:uiPriority="35" w:qFormat="1"/>
+    <w:lsdException w:name="Title" w:semiHidden="0" w:uiPriority="10" w:unhideWhenUsed="0" w:qFormat="1"/>
+    <w:lsdException w:name="Default Paragraph Font" w:uiPriority="1"/>
+    <w:lsdException w:name="Subtitle" w:semiHidden="0" w:uiPriority="11" w:unhideWhenUsed="0" w:qFormat="1"/>
+    <w:lsdException w:name="Strong" w:semiHidden="0" w:uiPriority="22" w:unhideWhenUsed="0" w:qFormat="1"/>
+    <w:lsdException w:name="Emphasis" w:semiHidden="0" w:uiPriority="20" w:unhideWhenUsed="0" w:qFormat="1"/>
+    <w:lsdException w:name="Table Grid" w:semiHidden="0" w:uiPriority="39" w:unhideWhenUsed="0"/>
+    <w:lsdException w:name="Placeholder Text" w:unhideWhenUsed="0"/>
+    <w:lsdException w:name="No Spacing" w:semiHidden="0" w:uiPriority="1" w:unhideWhenUsed="0" w:qFormat="1"/>
+    <w:lsdException w:name="Light Shading" w:semiHidden="0" w:uiPriority="60" w:unhideWhenUsed="0"/>
+    <w:lsdException w:name="Light List" w:semiHidden="0" w:uiPriority="61" w:unhideWhenUsed="0"/>
+    <w:lsdException w:name="Light Grid" w:semiHidden="0" w:uiPriority="62" w:unhideWhenUsed="0"/>
+    <w:lsdException w:name="Medium Shading 1" w:semiHidden="0" w:uiPriority="63" w:unhideWhenUsed="0"/>
+    <w:lsdException w:name="Medium Shading 2" w:semiHidden="0" w:uiPriority="64" w:unhideWhenUsed="0"/>
+    <w:lsdException w:name="Medium List 1" w:semiHidden="0" w:uiPriority="65" w:unhideWhenUsed="0"/>
+    <w:lsdException w:name="Medium List 2" w:semiHidden="0" w:uiPriority="66" w:unhideWhenUsed="0"/>
+    <w:lsdException w:name="Medium Grid 1" w:semiHidden="0" w:uiPriority="67" w:unhideWhenUsed="0"/>
+    <w:lsdException w:name="Medium Grid 2" w:semiHidden="0" w:uiPriority="68" w:unhideWhenUsed="0"/>
+    <w:lsdException w:name="Medium Grid 3" w:semiHidden="0" w:uiPriority="69" w:unhideWhenUsed="0"/>
+    <w:lsdException w:name="Dark List" w:semiHidden="0" w:uiPriority="70" w:unhideWhenUsed="0"/>
+    <w:lsdException w:name="Colorful Shading" w:semiHidden="0" w:uiPriority="71" w:unhideWhenUsed="0"/>
+    <w:lsdException w:name="Colorful List" w:semiHidden="0" w:uiPriority="72" w:unhideWhenUsed="0"/>
+    <w:lsdException w:name="Colorful Grid" w:semiHidden="0" w:uiPriority="73" w:unhideWhenUsed="0"/>
+    <w:lsdException w:name="Light Shading Accent 1" w:semiHidden="0" w:uiPriority="60" w:unhideWhenUsed="0"/>
+    <w:lsdException w:name="Light List Accent 1" w:semiHidden="0" w:uiPriority="61" w:unhideWhenUsed="0"/>
+    <w:lsdException w:name="Light Grid Accent 1" w:semiHidden="0" w:uiPriority="62" w:unhideWhenUsed="0"/>
+    <w:lsdException w:name="Medium Shading 1 Accent 1" w:semiHidden="0" w:uiPriority="63" w:unhideWhenUsed="0"/>
+    <w:lsdException w:name="Medium Shading 2 Accent 1" w:semiHidden="0" w:uiPriority="64" w:unhideWhenUsed="0"/>
+    <w:lsdException w:name="Medium List 1 Accent 1" w:semiHidden="0" w:uiPriority="65" w:unhideWhenUsed="0"/>
+    <w:lsdException w:name="Revision" w:unhideWhenUsed="0"/>
+    <w:lsdException w:name="List Paragraph" w:semiHidden="0" w:uiPriority="34" w:unhideWhenUsed="0" w:qFormat="1"/>
+    <w:lsdException w:name="Quote" w:semiHidden="0" w:uiPriority="29" w:unhideWhenUsed="0" w:qFormat="1"/>
+    <w:lsdException w:name="Intense Quote" w:semiHidden="0" w:uiPriority="30" w:unhideWhenUsed="0" w:qFormat="1"/>
+    <w:lsdException w:name="Medium List 2 Accent 1" w:semiHidden="0" w:uiPriority="66" w:unhideWhenUsed="0"/>
+    <w:lsdException w:name="Medium Grid 1 Accent 1" w:semiHidden="0" w:uiPriority="67" w:unhideWhenUsed="0"/>
+    <w:lsdException w:name="Medium Grid 2 Accent 1" w:semiHidden="0" w:uiPriority="68" w:unhideWhenUsed="0"/>
+    <w:lsdException w:name="Medium Grid 3 Accent 1" w:semiHidden="0" w:uiPriority="69" w:unhideWhenUsed="0"/>
+    <w:lsdException w:name="Dark List Accent 1" w:semiHidden="0" w:uiPriority="70" w:unhideWhenUsed="0"/>
+    <w:lsdException w:name="Colorful Shading Accent 1" w:semiHidden="0" w:uiPriority="71" w:unhideWhenUsed="0"/>
+    <w:lsdException w:name="Colorful List Accent 1" w:semiHidden="0" w:uiPriority="72" w:unhideWhenUsed="0"/>
+    <w:lsdException w:name="Colorful Grid Accent 1" w:semiHidden="0" w:uiPriority="73" w:unhideWhenUsed="0"/>
+    <w:lsdException w:name="Light Shading Accent 2" w:semiHidden="0" w:uiPriority="60" w:unhideWhenUsed="0"/>
+    <w:lsdException w:name="Light List Accent 2" w:semiHidden="0" w:uiPriority="61" w:unhideWhenUsed="0"/>
+    <w:lsdException w:name="Light Grid Accent 2" w:semiHidden="0" w:uiPriority="62" w:unhideWhenUsed="0"/>
+    <w:lsdException w:name="Medium Shading 1 Accent 2" w:semiHidden="0" w:uiPriority="63" w:unhideWhenUsed="0"/>
+    <w:lsdException w:name="Medium Shading 2 Accent 2" w:semiHidden="0" w:uiPriority="64" w:unhideWhenUsed="0"/>
+    <w:lsdException w:name="Medium List 1 Accent 2" w:semiHidden="0" w:uiPriority="65" w:unhideWhenUsed="0"/>
+    <w:lsdException w:name="Medium List 2 Accent 2" w:semiHidden="0" w:uiPriority="66" w:unhideWhenUsed="0"/>
+    <w:lsdException w:name="Medium Grid 1 Accent 2" w:semiHidden="0" w:uiPriority="67" w:unhideWhenUsed="0"/>
+    <w:lsdException w:name="Medium Grid 2 Accent 2" w:semiHidden="0" w:uiPriority="68" w:unhideWhenUsed="0"/>
+    <w:lsdException w:name="Medium Grid 3 Accent 2" w:semiHidden="0" w:uiPriority="69" w:unhideWhenUsed="0"/>
+    <w:lsdException w:name="Dark List Accent 2" w:semiHidden="0" w:uiPriority="70" w:unhideWhenUsed="0"/>
+    <w:lsdException w:name="Colorful Shading Accent 2" w:semiHidden="0" w:uiPriority="71" w:unhideWhenUsed="0"/>
+    <w:lsdException w:name="Colorful List Accent 2" w:semiHidden="0" w:uiPriority="72" w:unhideWhenUsed="0"/>
+    <w:lsdException w:name="Colorful Grid Accent 2" w:semiHidden="0" w:uiPriority="73" w:unhideWhenUsed="0"/>
+    <w:lsdException w:name="Light Shading Accent 3" w:semiHidden="0" w:uiPriority="60" w:unhideWhenUsed="0"/>
+    <w:lsdException w:name="Light List Accent 3" w:semiHidden="0" w:uiPriority="61" w:unhideWhenUsed="0"/>
+    <w:lsdException w:name="Light Grid Accent 3" w:semiHidden="0" w:uiPriority="62" w:unhideWhenUsed="0"/>
+    <w:lsdException w:name="Medium Shading 1 Accent 3" w:semiHidden="0" w:uiPriority="63" w:unhideWhenUsed="0"/>
+    <w:lsdException w:name="Medium Shading 2 Accent 3" w:semiHidden="0" w:uiPriority="64" w:unhideWhenUsed="0"/>
+    <w:lsdException w:name="Medium List 1 Accent 3" w:semiHidden="0" w:uiPriority="65" w:unhideWhenUsed="0"/>
+    <w:lsdException w:name="Medium List 2 Accent 3" w:semiHidden="0" w:uiPriority="66" w:unhideWhenUsed="0"/>
+    <w:lsdException w:name="Medium Grid 1 Accent 3" w:semiHidden="0" w:uiPriority="67" w:unhideWhenUsed="0"/>
+    <w:lsdException w:name="Medium Grid 2 Accent 3" w:semiHidden="0" w:uiPriority="68" w:unhideWhenUsed="0"/>
+    <w:lsdException w:name="Medium Grid 3 Accent 3" w:semiHidden="0" w:uiPriority="69" w:unhideWhenUsed="0"/>
+    <w:lsdException w:name="Dark List Accent 3" w:semiHidden="0" w:uiPriority="70" w:unhideWhenUsed="0"/>
+    <w:lsdException w:name="Colorful Shading Accent 3" w:semiHidden="0" w:uiPriority="71" w:unhideWhenUsed="0"/>
+    <w:lsdException w:name="Colorful List Accent 3" w:semiHidden="0" w:uiPriority="72" w:unhideWhenUsed="0"/>
+    <w:lsdException w:name="Colorful Grid Accent 3" w:semiHidden="0" w:uiPriority="73" w:unhideWhenUsed="0"/>
+    <w:lsdException w:name="Light Shading Accent 4" w:semiHidden="0" w:uiPriority="60" w:unhideWhenUsed="0"/>
+    <w:lsdException w:name="Light List Accent 4" w:semiHidden="0" w:uiPriority="61" w:unhideWhenUsed="0"/>
+    <w:lsdException w:name="Light Grid Accent 4" w:semiHidden="0" w:uiPriority="62" w:unhideWhenUsed="0"/>
+    <w:lsdException w:name="Medium Shading 1 Accent 4" w:semiHidden="0" w:uiPriority="63" w:unhideWhenUsed="0"/>
+    <w:lsdException w:name="Medium Shading 2 Accent 4" w:semiHidden="0" w:uiPriority="64" w:unhideWhenUsed="0"/>
+    <w:lsdException w:name="Medium List 1 Accent 4" w:semiHidden="0" w:uiPriority="65" w:unhideWhenUsed="0"/>
+    <w:lsdException w:name="Medium List 2 Accent 4" w:semiHidden="0" w:uiPriority="66" w:unhideWhenUsed="0"/>
+    <w:lsdException w:name="Medium Grid 1 Accent 4" w:semiHidden="0" w:uiPriority="67" w:unhideWhenUsed="0"/>
+    <w:lsdException w:name="Medium Grid 2 Accent 4" w:semiHidden="0" w:uiPriority="68" w:unhideWhenUsed="0"/>
+    <w:lsdException w:name="Medium Grid 3 Accent 4" w:semiHidden="0" w:uiPriority="69" w:unhideWhenUsed="0"/>
+    <w:lsdException w:name="Dark List Accent 4" w:semiHidden="0" w:uiPriority="70" w:unhideWhenUsed="0"/>
+    <w:lsdException w:name="Colorful Shading Accent 4" w:semiHidden="0" w:uiPriority="71" w:unhideWhenUsed="0"/>
+    <w:lsdException w:name="Colorful List Accent 4" w:semiHidden="0" w:uiPriority="72" w:unhideWhenUsed="0"/>
+    <w:lsdException w:name="Colorful Grid Accent 4" w:semiHidden="0" w:uiPriority="73" w:unhideWhenUsed="0"/>
+    <w:lsdException w:name="Light Shading Accent 5" w:semiHidden="0" w:uiPriority="60" w:unhideWhenUsed="0"/>
+    <w:lsdException w:name="Light List Accent 5" w:semiHidden="0" w:uiPriority="61" w:unhideWhenUsed="0"/>
+    <w:lsdException w:name="Light Grid Accent 5" w:semiHidden="0" w:uiPriority="62" w:unhideWhenUsed="0"/>
+    <w:lsdException w:name="Medium Shading 1 Accent 5" w:semiHidden="0" w:uiPriority="63" w:unhideWhenUsed="0"/>
+    <w:lsdException w:name="Medium Shading 2 Accent 5" w:semiHidden="0" w:uiPriority="64" w:unhideWhenUsed="0"/>
+    <w:lsdException w:name="Medium List 1 Accent 5" w:semiHidden="0" w:uiPriority="65" w:unhideWhenUsed="0"/>
+    <w:lsdException w:name="Medium List 2 Accent 5" w:semiHidden="0" w:uiPriority="66" w:unhideWhenUsed="0"/>
+    <w:lsdException w:name="Medium Grid 1 Accent 5" w:semiHidden="0" w:uiPriority="67" w:unhideWhenUsed="0"/>
+    <w:lsdException w:name="Medium Grid 2 Accent 5" w:semiHidden="0" w:uiPriority="68" w:unhideWhenUsed="0"/>
+    <w:lsdException w:name="Medium Grid 3 Accent 5" w:semiHidden="0" w:uiPriority="69" w:unhideWhenUsed="0"/>
+    <w:lsdException w:name="Dark List Accent 5" w:semiHidden="0" w:uiPriority="70" w:unhideWhenUsed="0"/>
+    <w:lsdException w:name="Colorful Shading Accent 5" w:semiHidden="0" w:uiPriority="71" w:unhideWhenUsed="0"/>
+    <w:lsdException w:name="Colorful List Accent 5" w:semiHidden="0" w:uiPriority="72" w:unhideWhenUsed="0"/>
+    <w:lsdException w:name="Colorful Grid Accent 5" w:semiHidden="0" w:uiPriority="73" w:unhideWhenUsed="0"/>
+    <w:lsdException w:name="Light Shading Accent 6" w:semiHidden="0" w:uiPriority="60" w:unhideWhenUsed="0"/>
+    <w:lsdException w:name="Light List Accent 6" w:semiHidden="0" w:uiPriority="61" w:unhideWhenUsed="0"/>
+    <w:lsdException w:name="Light Grid Accent 6" w:semiHidden="0" w:uiPriority="62" w:unhideWhenUsed="0"/>
+    <w:lsdException w:name="Medium Shading 1 Accent 6" w:semiHidden="0" w:uiPriority="63" w:unhideWhenUsed="0"/>
+    <w:lsdException w:name="Medium Shading 2 Accent 6" w:semiHidden="0" w:uiPriority="64" w:unhideWhenUsed="0"/>
+    <w:lsdException w:name="Medium List 1 Accent 6" w:semiHidden="0" w:uiPriority="65" w:unhideWhenUsed="0"/>
+    <w:lsdException w:name="Medium List 2 Accent 6" w:semiHidden="0" w:uiPriority="66" w:unhideWhenUsed="0"/>
+    <w:lsdException w:name="Medium Grid 1 Accent 6" w:semiHidden="0" w:uiPriority="67" w:unhideWhenUsed="0"/>
+    <w:lsdException w:name="Medium Grid 2 Accent 6" w:semiHidden="0" w:uiPriority="68" w:unhideWhenUsed="0"/>
+    <w:lsdException w:name="Medium Grid 3 Accent 6" w:semiHidden="0" w:uiPriority="69" w:unhideWhenUsed="0"/>
+    <w:lsdException w:name="Dark List Accent 6" w:semiHidden="0" w:uiPriority="70" w:unhideWhenUsed="0"/>
+    <w:lsdException w:name="Colorful Shading Accent 6" w:semiHidden="0" w:uiPriority="71" w:unhideWhenUsed="0"/>
+    <w:lsdException w:name="Colorful List Accent 6" w:semiHidden="0" w:uiPriority="72" w:unhideWhenUsed="0"/>
+    <w:lsdException w:name="Colorful Grid Accent 6" w:semiHidden="0" w:uiPriority="73" w:unhideWhenUsed="0"/>
+    <w:lsdException w:name="Subtle Emphasis" w:semiHidden="0" w:uiPriority="19" w:unhideWhenUsed="0" w:qFormat="1"/>
+    <w:lsdException w:name="Intense Emphasis" w:semiHidden="0" w:uiPriority="21" w:unhideWhenUsed="0" w:qFormat="1"/>
+    <w:lsdException w:name="Subtle Reference" w:semiHidden="0" w:uiPriority="31" w:unhideWhenUsed="0" w:qFormat="1"/>
+    <w:lsdException w:name="Intense Reference" w:semiHidden="0" w:uiPriority="32" w:unhideWhenUsed="0" w:qFormat="1"/>
+    <w:lsdException w:name="Book Title" w:semiHidden="0" w:uiPriority="33" w:unhideWhenUsed="0" w:qFormat="1"/>
+    <w:lsdException w:name="Bibliography" w:uiPriority="37"/>
+    <w:lsdException w:name="TOC Heading" w:uiPriority="39" w:qFormat="1"/>
+  </w:latentStyles>
+  <w:style w:type="paragraph" w:default="1" w:styleId="Normal">
+    <w:name w:val="Normal"/>
+    <w:qFormat/>
+  </w:style>
+  <w:style w:type="character" w:default="1" w:styleId="DefaultParagraphFont">
+    <w:name w:val="Default Paragraph Font"/>
+    <w:uiPriority w:val="1"/>
+    <w:semiHidden/>
+    <w:unhideWhenUsed/>
+  </w:style>
+  <w:style w:type="table" w:default="1" w:styleId="TableNormal">
+    <w:name w:val="Normal Table"/>
+    <w:uiPriority w:val="99"/>
+    <w:semiHidden/>
+    <w:unhideWhenUsed/>
+    <w:tblPr>
+      <w:tblInd w:w="0" w:type="dxa"/>
+      <w:tblCellMar>
+        <w:top w:w="0" w:type="dxa"/>
+        <w:left w:w="108" w:type="dxa"/>
+        <w:bottom w:w="0" w:type="dxa"/>
+        <w:right w:w="108" w:type="dxa"/>
+      </w:tblCellMar>
+    </w:tblPr>
+  </w:style>
+  <w:style w:type="numbering" w:default="1" w:styleId="NoList">
+    <w:name w:val="No List"/>
+    <w:uiPriority w:val="99"/>
+    <w:semiHidden/>
+    <w:unhideWhenUsed/>
+  </w:style>
+</w:styles>
+</file>
+
+<file path=word/stylesWithEffects.xml><?xml version="1.0" encoding="utf-8"?>
+<w:styles xmlns:wpc="http://schemas.microsoft.com/office/word/2010/wordprocessingCanvas" xmlns:mc="http://schemas.openxmlformats.org/markup-compatibility/2006" xmlns:o="urn:schemas-microsoft-com:office:office" xmlns:r="http://schemas.openxmlformats.org/officeDocument/2006/relationships" xmlns:m="http://schemas.openxmlformats.org/officeDocument/2006/math" xmlns:v="urn:schemas-microsoft-com:vml" xmlns:wp14="http://schemas.microsoft.com/office/word/2010/wordprocessingDrawing" xmlns:wp="http://schemas.openxmlformats.org/drawingml/2006/wordprocessingDrawing" xmlns:w10="urn:schemas-microsoft-com:office:word" xmlns:w="http://schemas.openxmlformats.org/wordprocessingml/2006/main" xmlns:w14="http://schemas.microsoft.com/office/word/2010/wordml" xmlns:wpg="http://schemas.microsoft.com/office/word/2010/wordprocessingGroup" xmlns:wpi="http://schemas.microsoft.com/office/word/2010/wordprocessingInk" xmlns:wne="http://schemas.microsoft.com/office/word/2006/wordml" xmlns:wps="http://schemas.microsoft.com/office/word/2010/wordprocessingShape" mc:Ignorable="w14 wp14">
+  <w:docDefaults>
+    <w:rPrDefault>
+      <w:rPr>
+        <w:rFonts w:asciiTheme="minorHAnsi" w:eastAsiaTheme="minorHAnsi" w:hAnsiTheme="minorHAnsi" w:cstheme="minorBidi"/>
+        <w:sz w:val="22"/>
+        <w:szCs w:val="22"/>
+        <w:lang w:val="en-US" w:eastAsia="en-US" w:bidi="ar-SA"/>
+      </w:rPr>
+    </w:rPrDefault>
+    <w:pPrDefault>
+      <w:pPr>
+        <w:spacing w:after="160" w:line="259" w:lineRule="auto"/>
+      </w:pPr>
+    </w:pPrDefault>
+  </w:docDefaults>
+  <w:latentStyles w:defLockedState="0" w:defUIPriority="99" w:defSemiHidden="1" w:defUnhideWhenUsed="1" w:defQFormat="0" w:count="267">
+    <w:lsdException w:name="Normal" w:semiHidden="0" w:uiPriority="0" w:unhideWhenUsed="0" w:qFormat="1"/>
+    <w:lsdException w:name="heading 1" w:semiHidden="0" w:uiPriority="9" w:unhideWhenUsed="0" w:qFormat="1"/>
+    <w:lsdException w:name="heading 2" w:uiPriority="9" w:qFormat="1"/>
+    <w:lsdException w:name="heading 3" w:uiPriority="9" w:qFormat="1"/>
+    <w:lsdException w:name="heading 4" w:uiPriority="9" w:qFormat="1"/>
+    <w:lsdException w:name="heading 5" w:uiPriority="9" w:qFormat="1"/>
+    <w:lsdException w:name="heading 6" w:uiPriority="9" w:qFormat="1"/>
+    <w:lsdException w:name="heading 7" w:uiPriority="9" w:qFormat="1"/>
+    <w:lsdException w:name="heading 8" w:uiPriority="9" w:qFormat="1"/>
+    <w:lsdException w:name="heading 9" w:uiPriority="9" w:qFormat="1"/>
+    <w:lsdException w:name="toc 1" w:uiPriority="39"/>
+    <w:lsdException w:name="toc 2" w:uiPriority="39"/>
+    <w:lsdException w:name="toc 3" w:uiPriority="39"/>
+    <w:lsdException w:name="toc 4" w:uiPriority="39"/>
+    <w:lsdException w:name="toc 5" w:uiPriority="39"/>
+    <w:lsdException w:name="toc 6" w:uiPriority="39"/>
+    <w:lsdException w:name="toc 7" w:uiPriority="39"/>
+    <w:lsdException w:name="toc 8" w:uiPriority="39"/>
+    <w:lsdException w:name="toc 9" w:uiPriority="39"/>
+    <w:lsdException w:name="caption" w:uiPriority="35" w:qFormat="1"/>
+    <w:lsdException w:name="Title" w:semiHidden="0" w:uiPriority="10" w:unhideWhenUsed="0" w:qFormat="1"/>
+    <w:lsdException w:name="Default Paragraph Font" w:uiPriority="1"/>
+    <w:lsdException w:name="Subtitle" w:semiHidden="0" w:uiPriority="11" w:unhideWhenUsed="0" w:qFormat="1"/>
+    <w:lsdException w:name="Strong" w:semiHidden="0" w:uiPriority="22" w:unhideWhenUsed="0" w:qFormat="1"/>
+    <w:lsdException w:name="Emphasis" w:semiHidden="0" w:uiPriority="20" w:unhideWhenUsed="0" w:qFormat="1"/>
+    <w:lsdException w:name="Table Grid" w:semiHidden="0" w:uiPriority="39" w:unhideWhenUsed="0"/>
+    <w:lsdException w:name="Placeholder Text" w:unhideWhenUsed="0"/>
+    <w:lsdException w:name="No Spacing" w:semiHidden="0" w:uiPriority="1" w:unhideWhenUsed="0" w:qFormat="1"/>
+    <w:lsdException w:name="Light Shading" w:semiHidden="0" w:uiPriority="60" w:unhideWhenUsed="0"/>
+    <w:lsdException w:name="Light List" w:semiHidden="0" w:uiPriority="61" w:unhideWhenUsed="0"/>
+    <w:lsdException w:name="Light Grid" w:semiHidden="0" w:uiPriority="62" w:unhideWhenUsed="0"/>
+    <w:lsdException w:name="Medium Shading 1" w:semiHidden="0" w:uiPriority="63" w:unhideWhenUsed="0"/>
+    <w:lsdException w:name="Medium Shading 2" w:semiHidden="0" w:uiPriority="64" w:unhideWhenUsed="0"/>
+    <w:lsdException w:name="Medium List 1" w:semiHidden="0" w:uiPriority="65" w:unhideWhenUsed="0"/>
+    <w:lsdException w:name="Medium List 2" w:semiHidden="0" w:uiPriority="66" w:unhideWhenUsed="0"/>
+    <w:lsdException w:name="Medium Grid 1" w:semiHidden="0" w:uiPriority="67" w:unhideWhenUsed="0"/>
+    <w:lsdException w:name="Medium Grid 2" w:semiHidden="0" w:uiPriority="68" w:unhideWhenUsed="0"/>
+    <w:lsdException w:name="Medium Grid 3" w:semiHidden="0" w:uiPriority="69" w:unhideWhenUsed="0"/>
+    <w:lsdException w:name="Dark List" w:semiHidden="0" w:uiPriority="70" w:unhideWhenUsed="0"/>
+    <w:lsdException w:name="Colorful Shading" w:semiHidden="0" w:uiPriority="71" w:unhideWhenUsed="0"/>
+    <w:lsdException w:name="Colorful List" w:semiHidden="0" w:uiPriority="72" w:unhideWhenUsed="0"/>
+    <w:lsdException w:name="Colorful Grid" w:semiHidden="0" w:uiPriority="73" w:unhideWhenUsed="0"/>
+    <w:lsdException w:name="Light Shading Accent 1" w:semiHidden="0" w:uiPriority="60" w:unhideWhenUsed="0"/>
+    <w:lsdException w:name="Light List Accent 1" w:semiHidden="0" w:uiPriority="61" w:unhideWhenUsed="0"/>
+    <w:lsdException w:name="Light Grid Accent 1" w:semiHidden="0" w:uiPriority="62" w:unhideWhenUsed="0"/>
+    <w:lsdException w:name="Medium Shading 1 Accent 1" w:semiHidden="0" w:uiPriority="63" w:unhideWhenUsed="0"/>
+    <w:lsdException w:name="Medium Shading 2 Accent 1" w:semiHidden="0" w:uiPriority="64" w:unhideWhenUsed="0"/>
+    <w:lsdException w:name="Medium List 1 Accent 1" w:semiHidden="0" w:uiPriority="65" w:unhideWhenUsed="0"/>
+    <w:lsdException w:name="Revision" w:unhideWhenUsed="0"/>
+    <w:lsdException w:name="List Paragraph" w:semiHidden="0" w:uiPriority="34" w:unhideWhenUsed="0" w:qFormat="1"/>
+    <w:lsdException w:name="Quote" w:semiHidden="0" w:uiPriority="29" w:unhideWhenUsed="0" w:qFormat="1"/>
+    <w:lsdException w:name="Intense Quote" w:semiHidden="0" w:uiPriority="30" w:unhideWhenUsed="0" w:qFormat="1"/>
+    <w:lsdException w:name="Medium List 2 Accent 1" w:semiHidden="0" w:uiPriority="66" w:unhideWhenUsed="0"/>
+    <w:lsdException w:name="Medium Grid 1 Accent 1" w:semiHidden="0" w:uiPriority="67" w:unhideWhenUsed="0"/>
+    <w:lsdException w:name="Medium Grid 2 Accent 1" w:semiHidden="0" w:uiPriority="68" w:unhideWhenUsed="0"/>
+    <w:lsdException w:name="Medium Grid 3 Accent 1" w:semiHidden="0" w:uiPriority="69" w:unhideWhenUsed="0"/>
+    <w:lsdException w:name="Dark List Accent 1" w:semiHidden="0" w:uiPriority="70" w:unhideWhenUsed="0"/>
+    <w:lsdException w:name="Colorful Shading Accent 1" w:semiHidden="0" w:uiPriority="71" w:unhideWhenUsed="0"/>
+    <w:lsdException w:name="Colorful List Accent 1" w:semiHidden="0" w:uiPriority="72" w:unhideWhenUsed="0"/>
+    <w:lsdException w:name="Colorful Grid Accent 1" w:semiHidden="0" w:uiPriority="73" w:unhideWhenUsed="0"/>
+    <w:lsdException w:name="Light Shading Accent 2" w:semiHidden="0" w:uiPriority="60" w:unhideWhenUsed="0"/>
+    <w:lsdException w:name="Light List Accent 2" w:semiHidden="0" w:uiPriority="61" w:unhideWhenUsed="0"/>
+    <w:lsdException w:name="Light Grid Accent 2" w:semiHidden="0" w:uiPriority="62" w:unhideWhenUsed="0"/>
+    <w:lsdException w:name="Medium Shading 1 Accent 2" w:semiHidden="0" w:uiPriority="63" w:unhideWhenUsed="0"/>
+    <w:lsdException w:name="Medium Shading 2 Accent 2" w:semiHidden="0" w:uiPriority="64" w:unhideWhenUsed="0"/>
+    <w:lsdException w:name="Medium List 1 Accent 2" w:semiHidden="0" w:uiPriority="65" w:unhideWhenUsed="0"/>
+    <w:lsdException w:name="Medium List 2 Accent 2" w:semiHidden="0" w:uiPriority="66" w:unhideWhenUsed="0"/>
+    <w:lsdException w:name="Medium Grid 1 Accent 2" w:semiHidden="0" w:uiPriority="67" w:unhideWhenUsed="0"/>
+    <w:lsdException w:name="Medium Grid 2 Accent 2" w:semiHidden="0" w:uiPriority="68" w:unhideWhenUsed="0"/>
+    <w:lsdException w:name="Medium Grid 3 Accent 2" w:semiHidden="0" w:uiPriority="69" w:unhideWhenUsed="0"/>
+    <w:lsdException w:name="Dark List Accent 2" w:semiHidden="0" w:uiPriority="70" w:unhideWhenUsed="0"/>
+    <w:lsdException w:name="Colorful Shading Accent 2" w:semiHidden="0" w:uiPriority="71" w:unhideWhenUsed="0"/>
+    <w:lsdException w:name="Colorful List Accent 2" w:semiHidden="0" w:uiPriority="72" w:unhideWhenUsed="0"/>
+    <w:lsdException w:name="Colorful Grid Accent 2" w:semiHidden="0" w:uiPriority="73" w:unhideWhenUsed="0"/>
+    <w:lsdException w:name="Light Shading Accent 3" w:semiHidden="0" w:uiPriority="60" w:unhideWhenUsed="0"/>
+    <w:lsdException w:name="Light List Accent 3" w:semiHidden="0" w:uiPriority="61" w:unhideWhenUsed="0"/>
+    <w:lsdException w:name="Light Grid Accent 3" w:semiHidden="0" w:uiPriority="62" w:unhideWhenUsed="0"/>
+    <w:lsdException w:name="Medium Shading 1 Accent 3" w:semiHidden="0" w:uiPriority="63" w:unhideWhenUsed="0"/>
+    <w:lsdException w:name="Medium Shading 2 Accent 3" w:semiHidden="0" w:uiPriority="64" w:unhideWhenUsed="0"/>
+    <w:lsdException w:name="Medium List 1 Accent 3" w:semiHidden="0" w:uiPriority="65" w:unhideWhenUsed="0"/>
+    <w:lsdException w:name="Medium List 2 Accent 3" w:semiHidden="0" w:uiPriority="66" w:unhideWhenUsed="0"/>
+    <w:lsdException w:name="Medium Grid 1 Accent 3" w:semiHidden="0" w:uiPriority="67" w:unhideWhenUsed="0"/>
+    <w:lsdException w:name="Medium Grid 2 Accent 3" w:semiHidden="0" w:uiPriority="68" w:unhideWhenUsed="0"/>
+    <w:lsdException w:name="Medium Grid 3 Accent 3" w:semiHidden="0" w:uiPriority="69" w:unhideWhenUsed="0"/>
+    <w:lsdException w:name="Dark List Accent 3" w:semiHidden="0" w:uiPriority="70" w:unhideWhenUsed="0"/>
+    <w:lsdException w:name="Colorful Shading Accent 3" w:semiHidden="0" w:uiPriority="71" w:unhideWhenUsed="0"/>
+    <w:lsdException w:name="Colorful List Accent 3" w:semiHidden="0" w:uiPriority="72" w:unhideWhenUsed="0"/>
+    <w:lsdException w:name="Colorful Grid Accent 3" w:semiHidden="0" w:uiPriority="73" w:unhideWhenUsed="0"/>
+    <w:lsdException w:name="Light Shading Accent 4" w:semiHidden="0" w:uiPriority="60" w:unhideWhenUsed="0"/>
+    <w:lsdException w:name="Light List Accent 4" w:semiHidden="0" w:uiPriority="61" w:unhideWhenUsed="0"/>
+    <w:lsdException w:name="Light Grid Accent 4" w:semiHidden="0" w:uiPriority="62" w:unhideWhenUsed="0"/>
+    <w:lsdException w:name="Medium Shading 1 Accent 4" w:semiHidden="0" w:uiPriority="63" w:unhideWhenUsed="0"/>
+    <w:lsdException w:name="Medium Shading 2 Accent 4" w:semiHidden="0" w:uiPriority="64" w:unhideWhenUsed="0"/>
+    <w:lsdException w:name="Medium List 1 Accent 4" w:semiHidden="0" w:uiPriority="65" w:unhideWhenUsed="0"/>
+    <w:lsdException w:name="Medium List 2 Accent 4" w:semiHidden="0" w:uiPriority="66" w:unhideWhenUsed="0"/>
+    <w:lsdException w:name="Medium Grid 1 Accent 4" w:semiHidden="0" w:uiPriority="67" w:unhideWhenUsed="0"/>
+    <w:lsdException w:name="Medium Grid 2 Accent 4" w:semiHidden="0" w:uiPriority="68" w:unhideWhenUsed="0"/>
+    <w:lsdException w:name="Medium Grid 3 Accent 4" w:semiHidden="0" w:uiPriority="69" w:unhideWhenUsed="0"/>
+    <w:lsdException w:name="Dark List Accent 4" w:semiHidden="0" w:uiPriority="70" w:unhideWhenUsed="0"/>
+    <w:lsdException w:name="Colorful Shading Accent 4" w:semiHidden="0" w:uiPriority="71" w:unhideWhenUsed="0"/>
+    <w:lsdException w:name="Colorful List Accent 4" w:semiHidden="0" w:uiPriority="72" w:unhideWhenUsed="0"/>
+    <w:lsdException w:name="Colorful Grid Accent 4" w:semiHidden="0" w:uiPriority="73" w:unhideWhenUsed="0"/>
+    <w:lsdException w:name="Light Shading Accent 5" w:semiHidden="0" w:uiPriority="60" w:unhideWhenUsed="0"/>
+    <w:lsdException w:name="Light List Accent 5" w:semiHidden="0" w:uiPriority="61" w:unhideWhenUsed="0"/>
+    <w:lsdException w:name="Light Grid Accent 5" w:semiHidden="0" w:uiPriority="62" w:unhideWhenUsed="0"/>
+    <w:lsdException w:name="Medium Shading 1 Accent 5" w:semiHidden="0" w:uiPriority="63" w:unhideWhenUsed="0"/>
+    <w:lsdException w:name="Medium Shading 2 Accent 5" w:semiHidden="0" w:uiPriority="64" w:unhideWhenUsed="0"/>
+    <w:lsdException w:name="Medium List 1 Accent 5" w:semiHidden="0" w:uiPriority="65" w:unhideWhenUsed="0"/>
+    <w:lsdException w:name="Medium List 2 Accent 5" w:semiHidden="0" w:uiPriority="66" w:unhideWhenUsed="0"/>
+    <w:lsdException w:name="Medium Grid 1 Accent 5" w:semiHidden="0" w:uiPriority="67" w:unhideWhenUsed="0"/>
+    <w:lsdException w:name="Medium Grid 2 Accent 5" w:semiHidden="0" w:uiPriority="68" w:unhideWhenUsed="0"/>
+    <w:lsdException w:name="Medium Grid 3 Accent 5" w:semiHidden="0" w:uiPriority="69" w:unhideWhenUsed="0"/>
+    <w:lsdException w:name="Dark List Accent 5" w:semiHidden="0" w:uiPriority="70" w:unhideWhenUsed="0"/>
+    <w:lsdException w:name="Colorful Shading Accent 5" w:semiHidden="0" w:uiPriority="71" w:unhideWhenUsed="0"/>
+    <w:lsdException w:name="Colorful List Accent 5" w:semiHidden="0" w:uiPriority="72" w:unhideWhenUsed="0"/>
+    <w:lsdException w:name="Colorful Grid Accent 5" w:semiHidden="0" w:uiPriority="73" w:unhideWhenUsed="0"/>
+    <w:lsdException w:name="Light Shading Accent 6" w:semiHidden="0" w:uiPriority="60" w:unhideWhenUsed="0"/>
+    <w:lsdException w:name="Light List Accent 6" w:semiHidden="0" w:uiPriority="61" w:unhideWhenUsed="0"/>
+    <w:lsdException w:name="Light Grid Accent 6" w:semiHidden="0" w:uiPriority="62" w:unhideWhenUsed="0"/>
+    <w:lsdException w:name="Medium Shading 1 Accent 6" w:semiHidden="0" w:uiPriority="63" w:unhideWhenUsed="0"/>
+    <w:lsdException w:name="Medium Shading 2 Accent 6" w:semiHidden="0" w:uiPriority="64" w:unhideWhenUsed="0"/>
+    <w:lsdException w:name="Medium List 1 Accent 6" w:semiHidden="0" w:uiPriority="65" w:unhideWhenUsed="0"/>
+    <w:lsdException w:name="Medium List 2 Accent 6" w:semiHidden="0" w:uiPriority="66" w:unhideWhenUsed="0"/>
+    <w:lsdException w:name="Medium Grid 1 Accent 6" w:semiHidden="0" w:uiPriority="67" w:unhideWhenUsed="0"/>
+    <w:lsdException w:name="Medium Grid 2 Accent 6" w:semiHidden="0" w:uiPriority="68" w:unhideWhenUsed="0"/>
+    <w:lsdException w:name="Medium Grid 3 Accent 6" w:semiHidden="0" w:uiPriority="69" w:unhideWhenUsed="0"/>
+    <w:lsdException w:name="Dark List Accent 6" w:semiHidden="0" w:uiPriority="70" w:unhideWhenUsed="0"/>
+    <w:lsdException w:name="Colorful Shading Accent 6" w:semiHidden="0" w:uiPriority="71" w:unhideWhenUsed="0"/>
+    <w:lsdException w:name="Colorful List Accent 6" w:semiHidden="0" w:uiPriority="72" w:unhideWhenUsed="0"/>
+    <w:lsdException w:name="Colorful Grid Accent 6" w:semiHidden="0" w:uiPriority="73" w:unhideWhenUsed="0"/>
+    <w:lsdException w:name="Subtle Emphasis" w:semiHidden="0" w:uiPriority="19" w:unhideWhenUsed="0" w:qFormat="1"/>
+    <w:lsdException w:name="Intense Emphasis" w:semiHidden="0" w:uiPriority="21" w:unhideWhenUsed="0" w:qFormat="1"/>
+    <w:lsdException w:name="Subtle Reference" w:semiHidden="0" w:uiPriority="31" w:unhideWhenUsed="0" w:qFormat="1"/>
+    <w:lsdException w:name="Intense Reference" w:semiHidden="0" w:uiPriority="32" w:unhideWhenUsed="0" w:qFormat="1"/>
+    <w:lsdException w:name="Book Title" w:semiHidden="0" w:uiPriority="33" w:unhideWhenUsed="0" w:qFormat="1"/>
+    <w:lsdException w:name="Bibliography" w:uiPriority="37"/>
+    <w:lsdException w:name="TOC Heading" w:uiPriority="39" w:qFormat="1"/>
   </w:latentStyles>
   <w:style w:type="paragraph" w:default="1" w:styleId="Normal">
     <w:name w:val="Normal"/>
@@ -727,7 +722,7 @@
     </a:clrScheme>
     <a:fontScheme name="Office">
       <a:majorFont>
-        <a:latin typeface="Calibri Light" panose="020F0302020204030204"/>
+        <a:latin typeface="Calibri Light"/>
         <a:ea typeface=""/>
         <a:cs typeface=""/>
         <a:font script="Jpan" typeface="游ゴシック Light"/>
@@ -762,7 +757,7 @@
         <a:font script="Geor" typeface="Sylfaen"/>
       </a:majorFont>
       <a:minorFont>
-        <a:latin typeface="Calibri" panose="020F0502020204030204"/>
+        <a:latin typeface="Calibri"/>
         <a:ea typeface=""/>
         <a:cs typeface=""/>
         <a:font script="Jpan" typeface="游明朝"/>
@@ -939,7 +934,7 @@
   <a:extraClrSchemeLst/>
   <a:extLst>
     <a:ext uri="{05A4C25C-085E-4340-85A3-A5531E510DB2}">
-      <thm15:themeFamily xmlns:thm15="http://schemas.microsoft.com/office/thememl/2012/main" name="Office Theme" id="{62F939B6-93AF-4DB8-9C6B-D6C7DFDC589F}" vid="{4A3C46E8-61CC-4603-A589-7422A47A8E4A}"/>
+      <thm15:themeFamily xmlns:thm15="http://schemas.microsoft.com/office/thememl/2012/main" xmlns="" name="Office Theme" id="{62F939B6-93AF-4DB8-9C6B-D6C7DFDC589F}" vid="{4A3C46E8-61CC-4603-A589-7422A47A8E4A}"/>
     </a:ext>
   </a:extLst>
 </a:theme>

</xml_diff>

<commit_message>
Separated the pieces of the rifle.
</commit_message>
<xml_diff>
--- a/Harjoitustyö/AnttiHeikkinen_3Dmallinnus_HarjoitustyönRaportti.docx
+++ b/Harjoitustyö/AnttiHeikkinen_3Dmallinnus_HarjoitustyönRaportti.docx
@@ -286,8 +286,38 @@
         </w:rPr>
         <w:t>Toisaalta en tiedä mistä cutteja olisi voinut vähentääkään. Kenties kahvasta? Tai suosiolla koostamalla mallin useasta eri kappaleesta, jolloin muodot olisi voinut rakentaa ajatellen vain kyseistä mallin osaa, eikä ylimääräisiä leikkauksia tulisi siinä vaiheessa, kun huomaa tarvitsevansa loopcutin johonkin kohtaan. Tietysti edge loop-tekniikka voisi olla myös hyödyllinen.</w:t>
       </w:r>
+    </w:p>
+    <w:p>
+      <w:pPr>
+        <w:rPr>
+          <w:noProof/>
+          <w:lang w:val="fi-FI"/>
+        </w:rPr>
+      </w:pPr>
+    </w:p>
+    <w:p>
+      <w:pPr>
+        <w:rPr>
+          <w:noProof/>
+          <w:lang w:val="fi-FI"/>
+        </w:rPr>
+      </w:pPr>
+      <w:r>
+        <w:rPr>
+          <w:noProof/>
+          <w:lang w:val="fi-FI"/>
+        </w:rPr>
+        <w:t>Kaikki ulokkeet lisättyäni joko extrudeilla, loop cuteilla ja point by point mallinuksella, erottelin mallista eri materiaalia sisältävät alueet, jotta voin muokata niitä erikseen. Toki olisin voinut alusta alkaen tehdä mallin useasta kappaleesta, mutta yhtenäisen mallin rakennus tuntui haasteena mielenkiintoiselta.</w:t>
+      </w:r>
       <w:bookmarkStart w:id="0" w:name="_GoBack"/>
       <w:bookmarkEnd w:id="0"/>
+      <w:r>
+        <w:rPr>
+          <w:noProof/>
+          <w:lang w:val="fi-FI"/>
+        </w:rPr>
+        <w:t xml:space="preserve"> </w:t>
+      </w:r>
     </w:p>
     <w:sectPr>
       <w:pgSz w:w="12240" w:h="15840"/>

</xml_diff>